<commit_message>
Added Burmester Ps 23
</commit_message>
<xml_diff>
--- a/Psalms/023.docx
+++ b/Psalms/023.docx
@@ -1,6 +1,6 @@
 
 <file path=word/document.xml><?xml version="1.0" encoding="utf-8"?>
-<w:document xmlns:wpc="http://schemas.microsoft.com/office/word/2010/wordprocessingCanvas" xmlns:cx="http://schemas.microsoft.com/office/drawing/2014/chartex" xmlns:cx1="http://schemas.microsoft.com/office/drawing/2015/9/8/chartex" xmlns:mc="http://schemas.openxmlformats.org/markup-compatibility/2006" xmlns:o="urn:schemas-microsoft-com:office:office" xmlns:r="http://schemas.openxmlformats.org/officeDocument/2006/relationships" xmlns:m="http://schemas.openxmlformats.org/officeDocument/2006/math" xmlns:v="urn:schemas-microsoft-com:vml" xmlns:wp14="http://schemas.microsoft.com/office/word/2010/wordprocessingDrawing" xmlns:wp="http://schemas.openxmlformats.org/drawingml/2006/wordprocessingDrawing" xmlns:w10="urn:schemas-microsoft-com:office:word" xmlns:w="http://schemas.openxmlformats.org/wordprocessingml/2006/main" xmlns:w14="http://schemas.microsoft.com/office/word/2010/wordml" xmlns:w15="http://schemas.microsoft.com/office/word/2012/wordml" xmlns:w16se="http://schemas.microsoft.com/office/word/2015/wordml/symex" xmlns:wpg="http://schemas.microsoft.com/office/word/2010/wordprocessingGroup" xmlns:wpi="http://schemas.microsoft.com/office/word/2010/wordprocessingInk" xmlns:wne="http://schemas.microsoft.com/office/word/2006/wordml" xmlns:wps="http://schemas.microsoft.com/office/word/2010/wordprocessingShape" mc:Ignorable="w14 w15 w16se wp14">
+<w:document xmlns:wpc="http://schemas.microsoft.com/office/word/2010/wordprocessingCanvas" xmlns:cx="http://schemas.microsoft.com/office/drawing/2014/chartex" xmlns:cx1="http://schemas.microsoft.com/office/drawing/2015/9/8/chartex" xmlns:cx2="http://schemas.microsoft.com/office/drawing/2015/10/21/chartex" xmlns:cx3="http://schemas.microsoft.com/office/drawing/2016/5/9/chartex" xmlns:cx4="http://schemas.microsoft.com/office/drawing/2016/5/10/chartex" xmlns:cx5="http://schemas.microsoft.com/office/drawing/2016/5/11/chartex" xmlns:cx6="http://schemas.microsoft.com/office/drawing/2016/5/12/chartex" xmlns:cx7="http://schemas.microsoft.com/office/drawing/2016/5/13/chartex" xmlns:cx8="http://schemas.microsoft.com/office/drawing/2016/5/14/chartex" xmlns:mc="http://schemas.openxmlformats.org/markup-compatibility/2006" xmlns:aink="http://schemas.microsoft.com/office/drawing/2016/ink" xmlns:am3d="http://schemas.microsoft.com/office/drawing/2017/model3d" xmlns:o="urn:schemas-microsoft-com:office:office" xmlns:r="http://schemas.openxmlformats.org/officeDocument/2006/relationships" xmlns:m="http://schemas.openxmlformats.org/officeDocument/2006/math" xmlns:v="urn:schemas-microsoft-com:vml" xmlns:wp14="http://schemas.microsoft.com/office/word/2010/wordprocessingDrawing" xmlns:wp="http://schemas.openxmlformats.org/drawingml/2006/wordprocessingDrawing" xmlns:w10="urn:schemas-microsoft-com:office:word" xmlns:w="http://schemas.openxmlformats.org/wordprocessingml/2006/main" xmlns:w14="http://schemas.microsoft.com/office/word/2010/wordml" xmlns:w15="http://schemas.microsoft.com/office/word/2012/wordml" xmlns:w16cid="http://schemas.microsoft.com/office/word/2016/wordml/cid" xmlns:w16se="http://schemas.microsoft.com/office/word/2015/wordml/symex" xmlns:wpg="http://schemas.microsoft.com/office/word/2010/wordprocessingGroup" xmlns:wpi="http://schemas.microsoft.com/office/word/2010/wordprocessingInk" xmlns:wne="http://schemas.microsoft.com/office/word/2006/wordml" xmlns:wps="http://schemas.microsoft.com/office/word/2010/wordprocessingShape" mc:Ignorable="w14 w15 w16se w16cid wp14">
   <w:body>
     <w:p>
       <w:pPr>
@@ -15,8 +15,6 @@
         </w:rPr>
         <w:t>Ps 23</w:t>
       </w:r>
-      <w:bookmarkStart w:id="0" w:name="_GoBack"/>
-      <w:bookmarkEnd w:id="0"/>
     </w:p>
     <w:p/>
     <w:tbl>
@@ -26,19 +24,21 @@
         <w:tblLook w:val="0420" w:firstRow="1" w:lastRow="0" w:firstColumn="0" w:lastColumn="0" w:noHBand="0" w:noVBand="1"/>
       </w:tblPr>
       <w:tblGrid>
-        <w:gridCol w:w="3649"/>
-        <w:gridCol w:w="3557"/>
-        <w:gridCol w:w="3633"/>
-        <w:gridCol w:w="3569"/>
-        <w:gridCol w:w="3604"/>
-        <w:gridCol w:w="3668"/>
-        <w:gridCol w:w="3668"/>
-        <w:gridCol w:w="3668"/>
+        <w:gridCol w:w="3086"/>
+        <w:gridCol w:w="3006"/>
+        <w:gridCol w:w="2252"/>
+        <w:gridCol w:w="2252"/>
+        <w:gridCol w:w="3070"/>
+        <w:gridCol w:w="3012"/>
+        <w:gridCol w:w="3047"/>
+        <w:gridCol w:w="3099"/>
+        <w:gridCol w:w="3099"/>
+        <w:gridCol w:w="3093"/>
       </w:tblGrid>
       <w:tr>
         <w:tc>
           <w:tcPr>
-            <w:tcW w:w="629" w:type="pct"/>
+            <w:tcW w:w="532" w:type="pct"/>
           </w:tcPr>
           <w:p>
             <w:r>
@@ -48,7 +48,7 @@
         </w:tc>
         <w:tc>
           <w:tcPr>
-            <w:tcW w:w="613" w:type="pct"/>
+            <w:tcW w:w="518" w:type="pct"/>
           </w:tcPr>
           <w:p>
             <w:r>
@@ -58,7 +58,31 @@
         </w:tc>
         <w:tc>
           <w:tcPr>
-            <w:tcW w:w="626" w:type="pct"/>
+            <w:tcW w:w="388" w:type="pct"/>
+          </w:tcPr>
+          <w:p>
+            <w:proofErr w:type="spellStart"/>
+            <w:r>
+              <w:t>Burmester</w:t>
+            </w:r>
+            <w:proofErr w:type="spellEnd"/>
+          </w:p>
+        </w:tc>
+        <w:tc>
+          <w:tcPr>
+            <w:tcW w:w="388" w:type="pct"/>
+          </w:tcPr>
+          <w:p>
+            <w:proofErr w:type="spellStart"/>
+            <w:r>
+              <w:t>Burmester-modernied</w:t>
+            </w:r>
+            <w:proofErr w:type="spellEnd"/>
+          </w:p>
+        </w:tc>
+        <w:tc>
+          <w:tcPr>
+            <w:tcW w:w="529" w:type="pct"/>
           </w:tcPr>
           <w:p>
             <w:r>
@@ -68,7 +92,7 @@
         </w:tc>
         <w:tc>
           <w:tcPr>
-            <w:tcW w:w="615" w:type="pct"/>
+            <w:tcW w:w="519" w:type="pct"/>
           </w:tcPr>
           <w:p>
             <w:r>
@@ -78,7 +102,7 @@
         </w:tc>
         <w:tc>
           <w:tcPr>
-            <w:tcW w:w="621" w:type="pct"/>
+            <w:tcW w:w="525" w:type="pct"/>
           </w:tcPr>
           <w:p>
             <w:r>
@@ -88,7 +112,7 @@
         </w:tc>
         <w:tc>
           <w:tcPr>
-            <w:tcW w:w="632" w:type="pct"/>
+            <w:tcW w:w="534" w:type="pct"/>
           </w:tcPr>
           <w:p>
             <w:r>
@@ -98,7 +122,7 @@
         </w:tc>
         <w:tc>
           <w:tcPr>
-            <w:tcW w:w="632" w:type="pct"/>
+            <w:tcW w:w="534" w:type="pct"/>
           </w:tcPr>
           <w:p>
             <w:r>
@@ -108,7 +132,7 @@
         </w:tc>
         <w:tc>
           <w:tcPr>
-            <w:tcW w:w="632" w:type="pct"/>
+            <w:tcW w:w="533" w:type="pct"/>
           </w:tcPr>
           <w:p>
             <w:r>
@@ -120,7 +144,7 @@
       <w:tr>
         <w:tc>
           <w:tcPr>
-            <w:tcW w:w="629" w:type="pct"/>
+            <w:tcW w:w="532" w:type="pct"/>
           </w:tcPr>
           <w:p>
             <w:pPr>
@@ -138,7 +162,7 @@
         </w:tc>
         <w:tc>
           <w:tcPr>
-            <w:tcW w:w="613" w:type="pct"/>
+            <w:tcW w:w="518" w:type="pct"/>
           </w:tcPr>
           <w:p>
             <w:pPr>
@@ -162,13 +186,25 @@
         </w:tc>
         <w:tc>
           <w:tcPr>
-            <w:tcW w:w="626" w:type="pct"/>
+            <w:tcW w:w="388" w:type="pct"/>
           </w:tcPr>
           <w:p/>
         </w:tc>
         <w:tc>
           <w:tcPr>
-            <w:tcW w:w="615" w:type="pct"/>
+            <w:tcW w:w="388" w:type="pct"/>
+          </w:tcPr>
+          <w:p/>
+        </w:tc>
+        <w:tc>
+          <w:tcPr>
+            <w:tcW w:w="529" w:type="pct"/>
+          </w:tcPr>
+          <w:p/>
+        </w:tc>
+        <w:tc>
+          <w:tcPr>
+            <w:tcW w:w="519" w:type="pct"/>
           </w:tcPr>
           <w:p>
             <w:r>
@@ -178,7 +214,7 @@
         </w:tc>
         <w:tc>
           <w:tcPr>
-            <w:tcW w:w="621" w:type="pct"/>
+            <w:tcW w:w="525" w:type="pct"/>
           </w:tcPr>
           <w:p>
             <w:r>
@@ -188,7 +224,7 @@
         </w:tc>
         <w:tc>
           <w:tcPr>
-            <w:tcW w:w="632" w:type="pct"/>
+            <w:tcW w:w="534" w:type="pct"/>
           </w:tcPr>
           <w:p>
             <w:pPr>
@@ -201,7 +237,7 @@
         </w:tc>
         <w:tc>
           <w:tcPr>
-            <w:tcW w:w="632" w:type="pct"/>
+            <w:tcW w:w="534" w:type="pct"/>
           </w:tcPr>
           <w:p>
             <w:pPr>
@@ -232,7 +268,7 @@
         </w:tc>
         <w:tc>
           <w:tcPr>
-            <w:tcW w:w="632" w:type="pct"/>
+            <w:tcW w:w="533" w:type="pct"/>
           </w:tcPr>
           <w:p>
             <w:pPr>
@@ -262,7 +298,7 @@
       <w:tr>
         <w:tc>
           <w:tcPr>
-            <w:tcW w:w="629" w:type="pct"/>
+            <w:tcW w:w="532" w:type="pct"/>
           </w:tcPr>
           <w:p>
             <w:pPr>
@@ -295,7 +331,7 @@
         </w:tc>
         <w:tc>
           <w:tcPr>
-            <w:tcW w:w="613" w:type="pct"/>
+            <w:tcW w:w="518" w:type="pct"/>
           </w:tcPr>
           <w:p>
             <w:pPr>
@@ -328,7 +364,98 @@
         </w:tc>
         <w:tc>
           <w:tcPr>
-            <w:tcW w:w="626" w:type="pct"/>
+            <w:tcW w:w="388" w:type="pct"/>
+          </w:tcPr>
+          <w:p>
+            <w:pPr>
+              <w:spacing w:line="240" w:lineRule="auto"/>
+              <w:jc w:val="left"/>
+              <w:rPr>
+                <w:rFonts w:ascii="Times" w:eastAsia="Times New Roman" w:hAnsi="Times" w:cs="Times New Roman"/>
+                <w:color w:val="000000"/>
+                <w:sz w:val="27"/>
+                <w:szCs w:val="27"/>
+              </w:rPr>
+            </w:pPr>
+            <w:r>
+              <w:rPr>
+                <w:rFonts w:ascii="Times" w:eastAsia="Times New Roman" w:hAnsi="Times" w:cs="Times New Roman"/>
+                <w:color w:val="000000"/>
+                <w:sz w:val="27"/>
+                <w:szCs w:val="27"/>
+              </w:rPr>
+              <w:t xml:space="preserve">The earth </w:t>
+            </w:r>
+            <w:proofErr w:type="spellStart"/>
+            <w:r>
+              <w:rPr>
+                <w:rFonts w:ascii="Times" w:eastAsia="Times New Roman" w:hAnsi="Times" w:cs="Times New Roman"/>
+                <w:color w:val="000000"/>
+                <w:sz w:val="27"/>
+                <w:szCs w:val="27"/>
+              </w:rPr>
+              <w:t>belongeth</w:t>
+            </w:r>
+            <w:proofErr w:type="spellEnd"/>
+            <w:r>
+              <w:rPr>
+                <w:rFonts w:ascii="Times" w:eastAsia="Times New Roman" w:hAnsi="Times" w:cs="Times New Roman"/>
+                <w:color w:val="000000"/>
+                <w:sz w:val="27"/>
+                <w:szCs w:val="27"/>
+              </w:rPr>
+              <w:t xml:space="preserve"> to the Lord and its fullness: the </w:t>
+            </w:r>
+            <w:r>
+              <w:rPr>
+                <w:rFonts w:ascii="Times" w:eastAsia="Times New Roman" w:hAnsi="Times" w:cs="Times New Roman"/>
+                <w:i/>
+                <w:color w:val="000000"/>
+                <w:sz w:val="27"/>
+                <w:szCs w:val="27"/>
+              </w:rPr>
+              <w:t xml:space="preserve">inhabited world </w:t>
+            </w:r>
+            <w:r>
+              <w:rPr>
+                <w:rFonts w:ascii="Times" w:eastAsia="Times New Roman" w:hAnsi="Times" w:cs="Times New Roman"/>
+                <w:color w:val="000000"/>
+                <w:sz w:val="27"/>
+                <w:szCs w:val="27"/>
+              </w:rPr>
+              <w:t>and everything which is in it.</w:t>
+            </w:r>
+          </w:p>
+        </w:tc>
+        <w:tc>
+          <w:tcPr>
+            <w:tcW w:w="388" w:type="pct"/>
+          </w:tcPr>
+          <w:p>
+            <w:pPr>
+              <w:spacing w:line="240" w:lineRule="auto"/>
+              <w:jc w:val="left"/>
+              <w:rPr>
+                <w:rFonts w:ascii="Times" w:eastAsia="Times New Roman" w:hAnsi="Times" w:cs="Times New Roman"/>
+                <w:color w:val="000000"/>
+                <w:sz w:val="27"/>
+                <w:szCs w:val="27"/>
+              </w:rPr>
+            </w:pPr>
+            <w:r>
+              <w:rPr>
+                <w:rFonts w:ascii="Times" w:eastAsia="Times New Roman" w:hAnsi="Times" w:cs="Times New Roman"/>
+                <w:color w:val="000000"/>
+                <w:sz w:val="27"/>
+                <w:szCs w:val="27"/>
+              </w:rPr>
+              <w:t>The earth belongs to the Lord, and its fullness; the world, and everything that is in it.</w:t>
+            </w:r>
+          </w:p>
+        </w:tc>
+        <w:tc>
+          <w:tcPr>
+            <w:tcW w:w="529" w:type="pct"/>
           </w:tcPr>
           <w:p>
             <w:pPr>
@@ -354,7 +481,7 @@
         </w:tc>
         <w:tc>
           <w:tcPr>
-            <w:tcW w:w="615" w:type="pct"/>
+            <w:tcW w:w="519" w:type="pct"/>
           </w:tcPr>
           <w:p>
             <w:r>
@@ -364,7 +491,7 @@
         </w:tc>
         <w:tc>
           <w:tcPr>
-            <w:tcW w:w="621" w:type="pct"/>
+            <w:tcW w:w="525" w:type="pct"/>
           </w:tcPr>
           <w:p>
             <w:r>
@@ -374,7 +501,7 @@
         </w:tc>
         <w:tc>
           <w:tcPr>
-            <w:tcW w:w="632" w:type="pct"/>
+            <w:tcW w:w="534" w:type="pct"/>
           </w:tcPr>
           <w:p>
             <w:pPr>
@@ -395,7 +522,7 @@
         </w:tc>
         <w:tc>
           <w:tcPr>
-            <w:tcW w:w="632" w:type="pct"/>
+            <w:tcW w:w="534" w:type="pct"/>
           </w:tcPr>
           <w:p>
             <w:pPr>
@@ -426,7 +553,7 @@
         </w:tc>
         <w:tc>
           <w:tcPr>
-            <w:tcW w:w="632" w:type="pct"/>
+            <w:tcW w:w="533" w:type="pct"/>
           </w:tcPr>
           <w:p>
             <w:pPr>
@@ -479,7 +606,7 @@
       <w:tr>
         <w:tc>
           <w:tcPr>
-            <w:tcW w:w="629" w:type="pct"/>
+            <w:tcW w:w="532" w:type="pct"/>
           </w:tcPr>
           <w:p>
             <w:pPr>
@@ -506,7 +633,7 @@
         </w:tc>
         <w:tc>
           <w:tcPr>
-            <w:tcW w:w="613" w:type="pct"/>
+            <w:tcW w:w="518" w:type="pct"/>
           </w:tcPr>
           <w:p>
             <w:pPr>
@@ -539,7 +666,59 @@
         </w:tc>
         <w:tc>
           <w:tcPr>
-            <w:tcW w:w="626" w:type="pct"/>
+            <w:tcW w:w="388" w:type="pct"/>
+          </w:tcPr>
+          <w:p>
+            <w:pPr>
+              <w:spacing w:line="240" w:lineRule="auto"/>
+              <w:jc w:val="left"/>
+              <w:rPr>
+                <w:rFonts w:ascii="Times" w:eastAsia="Times New Roman" w:hAnsi="Times" w:cs="Times New Roman"/>
+                <w:color w:val="000000"/>
+                <w:sz w:val="27"/>
+                <w:szCs w:val="27"/>
+              </w:rPr>
+            </w:pPr>
+            <w:r>
+              <w:rPr>
+                <w:rFonts w:ascii="Times" w:eastAsia="Times New Roman" w:hAnsi="Times" w:cs="Times New Roman"/>
+                <w:color w:val="000000"/>
+                <w:sz w:val="27"/>
+                <w:szCs w:val="27"/>
+              </w:rPr>
+              <w:t>He hath laid the foundation of it upon the waters, and He hath prepared it upon the rivers.</w:t>
+            </w:r>
+          </w:p>
+        </w:tc>
+        <w:tc>
+          <w:tcPr>
+            <w:tcW w:w="388" w:type="pct"/>
+          </w:tcPr>
+          <w:p>
+            <w:pPr>
+              <w:spacing w:line="240" w:lineRule="auto"/>
+              <w:jc w:val="left"/>
+              <w:rPr>
+                <w:rFonts w:ascii="Times" w:eastAsia="Times New Roman" w:hAnsi="Times" w:cs="Times New Roman"/>
+                <w:color w:val="000000"/>
+                <w:sz w:val="27"/>
+                <w:szCs w:val="27"/>
+              </w:rPr>
+            </w:pPr>
+            <w:r>
+              <w:rPr>
+                <w:rFonts w:ascii="Times" w:eastAsia="Times New Roman" w:hAnsi="Times" w:cs="Times New Roman"/>
+                <w:color w:val="000000"/>
+                <w:sz w:val="27"/>
+                <w:szCs w:val="27"/>
+              </w:rPr>
+              <w:t>He has laid the foundation of it upon the waters, and He has prepared it upon the rivers.</w:t>
+            </w:r>
+          </w:p>
+        </w:tc>
+        <w:tc>
+          <w:tcPr>
+            <w:tcW w:w="529" w:type="pct"/>
           </w:tcPr>
           <w:p>
             <w:pPr>
@@ -558,37 +737,62 @@
                 <w:sz w:val="27"/>
                 <w:szCs w:val="27"/>
               </w:rPr>
-              <w:t>He has founded it upon the seas, and has prepared it upon the rivers.</w:t>
+              <w:t xml:space="preserve">He has founded it upon the </w:t>
+            </w:r>
+            <w:proofErr w:type="gramStart"/>
+            <w:r>
+              <w:rPr>
+                <w:rFonts w:ascii="Times" w:eastAsia="Times New Roman" w:hAnsi="Times" w:cs="Times New Roman"/>
+                <w:color w:val="000000"/>
+                <w:sz w:val="27"/>
+                <w:szCs w:val="27"/>
+              </w:rPr>
+              <w:t>seas, and</w:t>
+            </w:r>
+            <w:proofErr w:type="gramEnd"/>
+            <w:r>
+              <w:rPr>
+                <w:rFonts w:ascii="Times" w:eastAsia="Times New Roman" w:hAnsi="Times" w:cs="Times New Roman"/>
+                <w:color w:val="000000"/>
+                <w:sz w:val="27"/>
+                <w:szCs w:val="27"/>
+              </w:rPr>
+              <w:t xml:space="preserve"> has prepared it upon the rivers.</w:t>
             </w:r>
           </w:p>
           <w:p/>
         </w:tc>
         <w:tc>
           <w:tcPr>
-            <w:tcW w:w="615" w:type="pct"/>
-          </w:tcPr>
-          <w:p>
-            <w:r>
-              <w:t xml:space="preserve">He hath founded </w:t>
-            </w:r>
-            <w:r>
-              <w:t>it upon the seas, and upon the rivers hath He prepared it.</w:t>
-            </w:r>
-          </w:p>
-        </w:tc>
-        <w:tc>
-          <w:tcPr>
-            <w:tcW w:w="621" w:type="pct"/>
-          </w:tcPr>
-          <w:p>
-            <w:r>
-              <w:t>He hath founded it upon the seas, and prepared it upon the floods.</w:t>
-            </w:r>
-          </w:p>
-        </w:tc>
-        <w:tc>
-          <w:tcPr>
-            <w:tcW w:w="632" w:type="pct"/>
+            <w:tcW w:w="519" w:type="pct"/>
+          </w:tcPr>
+          <w:p>
+            <w:r>
+              <w:t>He hath founded it upon the seas, and upon the rivers hath He prepared it.</w:t>
+            </w:r>
+          </w:p>
+        </w:tc>
+        <w:tc>
+          <w:tcPr>
+            <w:tcW w:w="525" w:type="pct"/>
+          </w:tcPr>
+          <w:p>
+            <w:r>
+              <w:t xml:space="preserve">He hath founded it upon the </w:t>
+            </w:r>
+            <w:proofErr w:type="gramStart"/>
+            <w:r>
+              <w:t>seas, and</w:t>
+            </w:r>
+            <w:proofErr w:type="gramEnd"/>
+            <w:r>
+              <w:t xml:space="preserve"> prepared it upon the floods.</w:t>
+            </w:r>
+          </w:p>
+        </w:tc>
+        <w:tc>
+          <w:tcPr>
+            <w:tcW w:w="534" w:type="pct"/>
           </w:tcPr>
           <w:p>
             <w:pPr>
@@ -601,7 +805,7 @@
         </w:tc>
         <w:tc>
           <w:tcPr>
-            <w:tcW w:w="632" w:type="pct"/>
+            <w:tcW w:w="534" w:type="pct"/>
           </w:tcPr>
           <w:p>
             <w:pPr>
@@ -621,7 +825,29 @@
                 <w:szCs w:val="24"/>
                 <w:shd w:val="clear" w:color="auto" w:fill="FFFFFF"/>
               </w:rPr>
-              <w:t>He has founded it upon the seas, and prepared it upon the rivers.</w:t>
+              <w:t xml:space="preserve">He has founded it upon the </w:t>
+            </w:r>
+            <w:proofErr w:type="gramStart"/>
+            <w:r>
+              <w:rPr>
+                <w:rFonts w:ascii="Tahoma" w:eastAsia="Times New Roman" w:hAnsi="Tahoma" w:cs="Tahoma"/>
+                <w:color w:val="2E1308"/>
+                <w:sz w:val="24"/>
+                <w:szCs w:val="24"/>
+                <w:shd w:val="clear" w:color="auto" w:fill="FFFFFF"/>
+              </w:rPr>
+              <w:t>seas, and</w:t>
+            </w:r>
+            <w:proofErr w:type="gramEnd"/>
+            <w:r>
+              <w:rPr>
+                <w:rFonts w:ascii="Tahoma" w:eastAsia="Times New Roman" w:hAnsi="Tahoma" w:cs="Tahoma"/>
+                <w:color w:val="2E1308"/>
+                <w:sz w:val="24"/>
+                <w:szCs w:val="24"/>
+                <w:shd w:val="clear" w:color="auto" w:fill="FFFFFF"/>
+              </w:rPr>
+              <w:t xml:space="preserve"> prepared it upon the rivers.</w:t>
             </w:r>
           </w:p>
           <w:p>
@@ -632,7 +858,7 @@
         </w:tc>
         <w:tc>
           <w:tcPr>
-            <w:tcW w:w="632" w:type="pct"/>
+            <w:tcW w:w="533" w:type="pct"/>
           </w:tcPr>
           <w:p>
             <w:pPr>
@@ -685,7 +911,7 @@
       <w:tr>
         <w:tc>
           <w:tcPr>
-            <w:tcW w:w="629" w:type="pct"/>
+            <w:tcW w:w="532" w:type="pct"/>
           </w:tcPr>
           <w:p>
             <w:pPr>
@@ -718,7 +944,7 @@
         </w:tc>
         <w:tc>
           <w:tcPr>
-            <w:tcW w:w="613" w:type="pct"/>
+            <w:tcW w:w="518" w:type="pct"/>
           </w:tcPr>
           <w:p>
             <w:pPr>
@@ -751,7 +977,59 @@
         </w:tc>
         <w:tc>
           <w:tcPr>
-            <w:tcW w:w="626" w:type="pct"/>
+            <w:tcW w:w="388" w:type="pct"/>
+          </w:tcPr>
+          <w:p>
+            <w:pPr>
+              <w:spacing w:line="240" w:lineRule="auto"/>
+              <w:jc w:val="left"/>
+              <w:rPr>
+                <w:rFonts w:ascii="Times" w:eastAsia="Times New Roman" w:hAnsi="Times" w:cs="Times New Roman"/>
+                <w:color w:val="000000"/>
+                <w:sz w:val="27"/>
+                <w:szCs w:val="27"/>
+              </w:rPr>
+            </w:pPr>
+            <w:r>
+              <w:rPr>
+                <w:rFonts w:ascii="Times" w:eastAsia="Times New Roman" w:hAnsi="Times" w:cs="Times New Roman"/>
+                <w:color w:val="000000"/>
+                <w:sz w:val="27"/>
+                <w:szCs w:val="27"/>
+              </w:rPr>
+              <w:t>Who will be able to ascend upon the mountain of the Lord, or who will be able to stand in His holy place?</w:t>
+            </w:r>
+          </w:p>
+        </w:tc>
+        <w:tc>
+          <w:tcPr>
+            <w:tcW w:w="388" w:type="pct"/>
+          </w:tcPr>
+          <w:p>
+            <w:pPr>
+              <w:spacing w:line="240" w:lineRule="auto"/>
+              <w:jc w:val="left"/>
+              <w:rPr>
+                <w:rFonts w:ascii="Times" w:eastAsia="Times New Roman" w:hAnsi="Times" w:cs="Times New Roman"/>
+                <w:color w:val="000000"/>
+                <w:sz w:val="27"/>
+                <w:szCs w:val="27"/>
+              </w:rPr>
+            </w:pPr>
+            <w:r>
+              <w:rPr>
+                <w:rFonts w:ascii="Times" w:eastAsia="Times New Roman" w:hAnsi="Times" w:cs="Times New Roman"/>
+                <w:color w:val="000000"/>
+                <w:sz w:val="27"/>
+                <w:szCs w:val="27"/>
+              </w:rPr>
+              <w:t>Who will be able to ascend upon the mountain of the Lord, or who will be able to stand in His holy place?</w:t>
+            </w:r>
+          </w:p>
+        </w:tc>
+        <w:tc>
+          <w:tcPr>
+            <w:tcW w:w="529" w:type="pct"/>
           </w:tcPr>
           <w:p>
             <w:pPr>
@@ -777,7 +1055,7 @@
         </w:tc>
         <w:tc>
           <w:tcPr>
-            <w:tcW w:w="615" w:type="pct"/>
+            <w:tcW w:w="519" w:type="pct"/>
           </w:tcPr>
           <w:p>
             <w:r>
@@ -787,7 +1065,7 @@
         </w:tc>
         <w:tc>
           <w:tcPr>
-            <w:tcW w:w="621" w:type="pct"/>
+            <w:tcW w:w="525" w:type="pct"/>
           </w:tcPr>
           <w:p>
             <w:r>
@@ -797,7 +1075,7 @@
         </w:tc>
         <w:tc>
           <w:tcPr>
-            <w:tcW w:w="632" w:type="pct"/>
+            <w:tcW w:w="534" w:type="pct"/>
           </w:tcPr>
           <w:p>
             <w:pPr>
@@ -812,13 +1090,17 @@
               <w:pStyle w:val="EngIndEnd"/>
             </w:pPr>
             <w:r>
-              <w:t>And who shall stand in the place of his sanctity [his holy place]?</w:t>
-            </w:r>
-          </w:p>
-        </w:tc>
-        <w:tc>
-          <w:tcPr>
-            <w:tcW w:w="632" w:type="pct"/>
+              <w:t xml:space="preserve">And who shall stand in the place of his sanctity [his holy </w:t>
+            </w:r>
+            <w:r>
+              <w:lastRenderedPageBreak/>
+              <w:t>place]?</w:t>
+            </w:r>
+          </w:p>
+        </w:tc>
+        <w:tc>
+          <w:tcPr>
+            <w:tcW w:w="534" w:type="pct"/>
           </w:tcPr>
           <w:p>
             <w:pPr>
@@ -838,6 +1120,7 @@
                 <w:szCs w:val="24"/>
                 <w:shd w:val="clear" w:color="auto" w:fill="FFFFFF"/>
               </w:rPr>
+              <w:lastRenderedPageBreak/>
               <w:t>Who shall go up to the mountain of the Lord, and who shall stand in his holy place? </w:t>
             </w:r>
           </w:p>
@@ -849,7 +1132,7 @@
         </w:tc>
         <w:tc>
           <w:tcPr>
-            <w:tcW w:w="632" w:type="pct"/>
+            <w:tcW w:w="533" w:type="pct"/>
           </w:tcPr>
           <w:p>
             <w:pPr>
@@ -905,14 +1188,13 @@
         </w:trPr>
         <w:tc>
           <w:tcPr>
-            <w:tcW w:w="629" w:type="pct"/>
+            <w:tcW w:w="532" w:type="pct"/>
           </w:tcPr>
           <w:p>
             <w:pPr>
               <w:pStyle w:val="EnglishHangNoCoptic"/>
             </w:pPr>
             <w:r>
-              <w:lastRenderedPageBreak/>
               <w:t>4 He who has clean hands and a pure heart.</w:t>
             </w:r>
           </w:p>
@@ -931,7 +1213,15 @@
             </w:pPr>
             <w:r>
               <w:tab/>
-              <w:t>or swear deceitfully to his neighbour.</w:t>
+              <w:t xml:space="preserve">or swear deceitfully to his </w:t>
+            </w:r>
+            <w:proofErr w:type="spellStart"/>
+            <w:r>
+              <w:t>neighbour</w:t>
+            </w:r>
+            <w:proofErr w:type="spellEnd"/>
+            <w:r>
+              <w:t>.</w:t>
             </w:r>
           </w:p>
           <w:p>
@@ -942,7 +1232,7 @@
         </w:tc>
         <w:tc>
           <w:tcPr>
-            <w:tcW w:w="613" w:type="pct"/>
+            <w:tcW w:w="518" w:type="pct"/>
           </w:tcPr>
           <w:p>
             <w:pPr>
@@ -973,7 +1263,15 @@
             </w:pPr>
             <w:r>
               <w:tab/>
-              <w:t>or swear deceitfully to his neighbour.</w:t>
+              <w:t xml:space="preserve">or swear deceitfully to his </w:t>
+            </w:r>
+            <w:proofErr w:type="spellStart"/>
+            <w:r>
+              <w:t>neighbour</w:t>
+            </w:r>
+            <w:proofErr w:type="spellEnd"/>
+            <w:r>
+              <w:t>.</w:t>
             </w:r>
           </w:p>
           <w:p>
@@ -984,7 +1282,97 @@
         </w:tc>
         <w:tc>
           <w:tcPr>
-            <w:tcW w:w="626" w:type="pct"/>
+            <w:tcW w:w="388" w:type="pct"/>
+          </w:tcPr>
+          <w:p>
+            <w:pPr>
+              <w:spacing w:line="240" w:lineRule="auto"/>
+              <w:jc w:val="left"/>
+              <w:rPr>
+                <w:rFonts w:ascii="Times" w:eastAsia="Times New Roman" w:hAnsi="Times" w:cs="Times New Roman"/>
+                <w:color w:val="000000"/>
+                <w:sz w:val="27"/>
+                <w:szCs w:val="27"/>
+              </w:rPr>
+            </w:pPr>
+            <w:r>
+              <w:rPr>
+                <w:rFonts w:ascii="Times" w:eastAsia="Times New Roman" w:hAnsi="Times" w:cs="Times New Roman"/>
+                <w:color w:val="000000"/>
+                <w:sz w:val="27"/>
+                <w:szCs w:val="27"/>
+              </w:rPr>
+              <w:t xml:space="preserve">(he) who is clean in his hands, who is pure in his heart; who hath not brought his </w:t>
+            </w:r>
+            <w:r>
+              <w:rPr>
+                <w:rFonts w:ascii="Times" w:eastAsia="Times New Roman" w:hAnsi="Times" w:cs="Times New Roman"/>
+                <w:i/>
+                <w:color w:val="000000"/>
+                <w:sz w:val="27"/>
+                <w:szCs w:val="27"/>
+              </w:rPr>
+              <w:t>soul</w:t>
+            </w:r>
+            <w:r>
+              <w:rPr>
+                <w:rFonts w:ascii="Times" w:eastAsia="Times New Roman" w:hAnsi="Times" w:cs="Times New Roman"/>
+                <w:color w:val="000000"/>
+                <w:sz w:val="27"/>
+                <w:szCs w:val="27"/>
+              </w:rPr>
+              <w:t xml:space="preserve"> into vanity, </w:t>
+            </w:r>
+            <w:r>
+              <w:rPr>
+                <w:rFonts w:ascii="Times" w:eastAsia="Times New Roman" w:hAnsi="Times" w:cs="Times New Roman"/>
+                <w:i/>
+                <w:color w:val="000000"/>
+                <w:sz w:val="27"/>
+                <w:szCs w:val="27"/>
+              </w:rPr>
+              <w:t>nor</w:t>
+            </w:r>
+            <w:r>
+              <w:rPr>
+                <w:rFonts w:ascii="Times" w:eastAsia="Times New Roman" w:hAnsi="Times" w:cs="Times New Roman"/>
+                <w:color w:val="000000"/>
+                <w:sz w:val="27"/>
+                <w:szCs w:val="27"/>
+              </w:rPr>
+              <w:t xml:space="preserve"> hath sworn in guile to his fellow.</w:t>
+            </w:r>
+          </w:p>
+        </w:tc>
+        <w:tc>
+          <w:tcPr>
+            <w:tcW w:w="388" w:type="pct"/>
+          </w:tcPr>
+          <w:p>
+            <w:pPr>
+              <w:spacing w:line="240" w:lineRule="auto"/>
+              <w:jc w:val="left"/>
+              <w:rPr>
+                <w:rFonts w:ascii="Times" w:eastAsia="Times New Roman" w:hAnsi="Times" w:cs="Times New Roman"/>
+                <w:color w:val="000000"/>
+                <w:sz w:val="27"/>
+                <w:szCs w:val="27"/>
+              </w:rPr>
+            </w:pPr>
+            <w:r>
+              <w:rPr>
+                <w:rFonts w:ascii="Times" w:eastAsia="Times New Roman" w:hAnsi="Times" w:cs="Times New Roman"/>
+                <w:color w:val="000000"/>
+                <w:sz w:val="27"/>
+                <w:szCs w:val="27"/>
+              </w:rPr>
+              <w:t>He who has clean hands, who is pure in his heart, who has not brought his soul into vanity, nor sworn deceitfully to his fellow.</w:t>
+            </w:r>
+          </w:p>
+        </w:tc>
+        <w:tc>
+          <w:tcPr>
+            <w:tcW w:w="529" w:type="pct"/>
           </w:tcPr>
           <w:p>
             <w:pPr>
@@ -1003,24 +1391,52 @@
                 <w:sz w:val="27"/>
                 <w:szCs w:val="27"/>
               </w:rPr>
-              <w:t>The holy in his hands, and the pure in his heart; who has not brought his soul unto vanity, nor sworn deceitfully to his neighbour.</w:t>
+              <w:t xml:space="preserve">The holy in his hands, and the pure in his heart; who has not brought his soul unto vanity, nor sworn deceitfully to his </w:t>
+            </w:r>
+            <w:proofErr w:type="spellStart"/>
+            <w:r>
+              <w:rPr>
+                <w:rFonts w:ascii="Times" w:eastAsia="Times New Roman" w:hAnsi="Times" w:cs="Times New Roman"/>
+                <w:color w:val="000000"/>
+                <w:sz w:val="27"/>
+                <w:szCs w:val="27"/>
+              </w:rPr>
+              <w:t>neighbour</w:t>
+            </w:r>
+            <w:proofErr w:type="spellEnd"/>
+            <w:r>
+              <w:rPr>
+                <w:rFonts w:ascii="Times" w:eastAsia="Times New Roman" w:hAnsi="Times" w:cs="Times New Roman"/>
+                <w:color w:val="000000"/>
+                <w:sz w:val="27"/>
+                <w:szCs w:val="27"/>
+              </w:rPr>
+              <w:t>.</w:t>
             </w:r>
           </w:p>
           <w:p/>
         </w:tc>
         <w:tc>
           <w:tcPr>
-            <w:tcW w:w="615" w:type="pct"/>
-          </w:tcPr>
-          <w:p>
-            <w:r>
-              <w:t>He that is innocent in hands and pure in heart, who hath not received his soul in vain, and hath not sworn deceitfully to his neighbour.</w:t>
-            </w:r>
-          </w:p>
-        </w:tc>
-        <w:tc>
-          <w:tcPr>
-            <w:tcW w:w="621" w:type="pct"/>
+            <w:tcW w:w="519" w:type="pct"/>
+          </w:tcPr>
+          <w:p>
+            <w:r>
+              <w:t xml:space="preserve">He that is innocent in hands and pure in heart, who hath not received his soul in vain, and hath not sworn deceitfully to his </w:t>
+            </w:r>
+            <w:proofErr w:type="spellStart"/>
+            <w:r>
+              <w:t>neighbour</w:t>
+            </w:r>
+            <w:proofErr w:type="spellEnd"/>
+            <w:r>
+              <w:t>.</w:t>
+            </w:r>
+          </w:p>
+        </w:tc>
+        <w:tc>
+          <w:tcPr>
+            <w:tcW w:w="525" w:type="pct"/>
           </w:tcPr>
           <w:p>
             <w:r>
@@ -1030,7 +1446,7 @@
         </w:tc>
         <w:tc>
           <w:tcPr>
-            <w:tcW w:w="632" w:type="pct"/>
+            <w:tcW w:w="534" w:type="pct"/>
           </w:tcPr>
           <w:p>
             <w:pPr>
@@ -1059,7 +1475,7 @@
         </w:tc>
         <w:tc>
           <w:tcPr>
-            <w:tcW w:w="632" w:type="pct"/>
+            <w:tcW w:w="534" w:type="pct"/>
           </w:tcPr>
           <w:p>
             <w:pPr>
@@ -1079,7 +1495,51 @@
                 <w:szCs w:val="24"/>
                 <w:shd w:val="clear" w:color="auto" w:fill="FFFFFF"/>
               </w:rPr>
-              <w:t>He that is innocent in his hands and pure in his heart; who has not lifted up his soul to vanity, nor sworn deceitfully to his neighbour.</w:t>
+              <w:t xml:space="preserve">He that is innocent in his hands and pure in his heart; who has not </w:t>
+            </w:r>
+            <w:proofErr w:type="gramStart"/>
+            <w:r>
+              <w:rPr>
+                <w:rFonts w:ascii="Tahoma" w:eastAsia="Times New Roman" w:hAnsi="Tahoma" w:cs="Tahoma"/>
+                <w:color w:val="2E1308"/>
+                <w:sz w:val="24"/>
+                <w:szCs w:val="24"/>
+                <w:shd w:val="clear" w:color="auto" w:fill="FFFFFF"/>
+              </w:rPr>
+              <w:t>lifted up</w:t>
+            </w:r>
+            <w:proofErr w:type="gramEnd"/>
+            <w:r>
+              <w:rPr>
+                <w:rFonts w:ascii="Tahoma" w:eastAsia="Times New Roman" w:hAnsi="Tahoma" w:cs="Tahoma"/>
+                <w:color w:val="2E1308"/>
+                <w:sz w:val="24"/>
+                <w:szCs w:val="24"/>
+                <w:shd w:val="clear" w:color="auto" w:fill="FFFFFF"/>
+              </w:rPr>
+              <w:t xml:space="preserve"> his soul to vanity, nor sworn deceitfully to his </w:t>
+            </w:r>
+            <w:proofErr w:type="spellStart"/>
+            <w:r>
+              <w:rPr>
+                <w:rFonts w:ascii="Tahoma" w:eastAsia="Times New Roman" w:hAnsi="Tahoma" w:cs="Tahoma"/>
+                <w:color w:val="2E1308"/>
+                <w:sz w:val="24"/>
+                <w:szCs w:val="24"/>
+                <w:shd w:val="clear" w:color="auto" w:fill="FFFFFF"/>
+              </w:rPr>
+              <w:t>neighbour</w:t>
+            </w:r>
+            <w:proofErr w:type="spellEnd"/>
+            <w:r>
+              <w:rPr>
+                <w:rFonts w:ascii="Tahoma" w:eastAsia="Times New Roman" w:hAnsi="Tahoma" w:cs="Tahoma"/>
+                <w:color w:val="2E1308"/>
+                <w:sz w:val="24"/>
+                <w:szCs w:val="24"/>
+                <w:shd w:val="clear" w:color="auto" w:fill="FFFFFF"/>
+              </w:rPr>
+              <w:t>.</w:t>
             </w:r>
           </w:p>
           <w:p>
@@ -1090,7 +1550,7 @@
         </w:tc>
         <w:tc>
           <w:tcPr>
-            <w:tcW w:w="632" w:type="pct"/>
+            <w:tcW w:w="533" w:type="pct"/>
           </w:tcPr>
           <w:p>
             <w:pPr>
@@ -1135,7 +1595,29 @@
                 <w:szCs w:val="24"/>
                 <w:shd w:val="clear" w:color="auto" w:fill="FFFFFF"/>
               </w:rPr>
-              <w:t>He who does not lift up his soul to vanity;</w:t>
+              <w:t xml:space="preserve">He who does not </w:t>
+            </w:r>
+            <w:proofErr w:type="gramStart"/>
+            <w:r>
+              <w:rPr>
+                <w:rFonts w:ascii="Tahoma" w:eastAsia="Times New Roman" w:hAnsi="Tahoma" w:cs="Tahoma"/>
+                <w:color w:val="2E1308"/>
+                <w:sz w:val="24"/>
+                <w:szCs w:val="24"/>
+                <w:shd w:val="clear" w:color="auto" w:fill="FFFFFF"/>
+              </w:rPr>
+              <w:t>lift up</w:t>
+            </w:r>
+            <w:proofErr w:type="gramEnd"/>
+            <w:r>
+              <w:rPr>
+                <w:rFonts w:ascii="Tahoma" w:eastAsia="Times New Roman" w:hAnsi="Tahoma" w:cs="Tahoma"/>
+                <w:color w:val="2E1308"/>
+                <w:sz w:val="24"/>
+                <w:szCs w:val="24"/>
+                <w:shd w:val="clear" w:color="auto" w:fill="FFFFFF"/>
+              </w:rPr>
+              <w:t xml:space="preserve"> his soul to vanity;</w:t>
             </w:r>
           </w:p>
           <w:p>
@@ -1166,7 +1648,7 @@
       <w:tr>
         <w:tc>
           <w:tcPr>
-            <w:tcW w:w="629" w:type="pct"/>
+            <w:tcW w:w="532" w:type="pct"/>
           </w:tcPr>
           <w:p>
             <w:pPr>
@@ -1182,7 +1664,15 @@
             </w:pPr>
             <w:r>
               <w:tab/>
-              <w:t>and mercy from God his Saviour.</w:t>
+              <w:t xml:space="preserve">and mercy from God his </w:t>
+            </w:r>
+            <w:proofErr w:type="spellStart"/>
+            <w:r>
+              <w:t>Saviour</w:t>
+            </w:r>
+            <w:proofErr w:type="spellEnd"/>
+            <w:r>
+              <w:t>.</w:t>
             </w:r>
           </w:p>
           <w:p>
@@ -1193,7 +1683,7 @@
         </w:tc>
         <w:tc>
           <w:tcPr>
-            <w:tcW w:w="613" w:type="pct"/>
+            <w:tcW w:w="518" w:type="pct"/>
           </w:tcPr>
           <w:p>
             <w:pPr>
@@ -1209,7 +1699,15 @@
             </w:pPr>
             <w:r>
               <w:tab/>
-              <w:t>and mercy from God his Saviour.</w:t>
+              <w:t xml:space="preserve">and mercy from God his </w:t>
+            </w:r>
+            <w:proofErr w:type="spellStart"/>
+            <w:r>
+              <w:t>Saviour</w:t>
+            </w:r>
+            <w:proofErr w:type="spellEnd"/>
+            <w:r>
+              <w:t>.</w:t>
             </w:r>
           </w:p>
           <w:p>
@@ -1220,7 +1718,101 @@
         </w:tc>
         <w:tc>
           <w:tcPr>
-            <w:tcW w:w="626" w:type="pct"/>
+            <w:tcW w:w="388" w:type="pct"/>
+          </w:tcPr>
+          <w:p>
+            <w:pPr>
+              <w:spacing w:line="240" w:lineRule="auto"/>
+              <w:jc w:val="left"/>
+              <w:rPr>
+                <w:rFonts w:ascii="Times" w:eastAsia="Times New Roman" w:hAnsi="Times" w:cs="Times New Roman"/>
+                <w:color w:val="000000"/>
+                <w:sz w:val="27"/>
+                <w:szCs w:val="27"/>
+              </w:rPr>
+            </w:pPr>
+            <w:r>
+              <w:rPr>
+                <w:rFonts w:ascii="Times" w:eastAsia="Times New Roman" w:hAnsi="Times" w:cs="Times New Roman"/>
+                <w:color w:val="000000"/>
+                <w:sz w:val="27"/>
+                <w:szCs w:val="27"/>
+              </w:rPr>
+              <w:t xml:space="preserve">This (one) will receive a blessing from the Lord, and compassion from God his </w:t>
+            </w:r>
+            <w:proofErr w:type="spellStart"/>
+            <w:r>
+              <w:rPr>
+                <w:rFonts w:ascii="Times" w:eastAsia="Times New Roman" w:hAnsi="Times" w:cs="Times New Roman"/>
+                <w:i/>
+                <w:color w:val="000000"/>
+                <w:sz w:val="27"/>
+                <w:szCs w:val="27"/>
+              </w:rPr>
+              <w:t>Saviour</w:t>
+            </w:r>
+            <w:proofErr w:type="spellEnd"/>
+            <w:r>
+              <w:rPr>
+                <w:rFonts w:ascii="Times" w:eastAsia="Times New Roman" w:hAnsi="Times" w:cs="Times New Roman"/>
+                <w:i/>
+                <w:color w:val="000000"/>
+                <w:sz w:val="27"/>
+                <w:szCs w:val="27"/>
+              </w:rPr>
+              <w:t>.</w:t>
+            </w:r>
+          </w:p>
+        </w:tc>
+        <w:tc>
+          <w:tcPr>
+            <w:tcW w:w="388" w:type="pct"/>
+          </w:tcPr>
+          <w:p>
+            <w:pPr>
+              <w:spacing w:line="240" w:lineRule="auto"/>
+              <w:jc w:val="left"/>
+              <w:rPr>
+                <w:rFonts w:ascii="Times" w:eastAsia="Times New Roman" w:hAnsi="Times" w:cs="Times New Roman"/>
+                <w:color w:val="000000"/>
+                <w:sz w:val="27"/>
+                <w:szCs w:val="27"/>
+              </w:rPr>
+            </w:pPr>
+            <w:r>
+              <w:rPr>
+                <w:rFonts w:ascii="Times" w:eastAsia="Times New Roman" w:hAnsi="Times" w:cs="Times New Roman"/>
+                <w:color w:val="000000"/>
+                <w:sz w:val="27"/>
+                <w:szCs w:val="27"/>
+              </w:rPr>
+              <w:t xml:space="preserve">He will receive a blessing from the Lord, and compassion from God his </w:t>
+            </w:r>
+            <w:proofErr w:type="spellStart"/>
+            <w:r>
+              <w:rPr>
+                <w:rFonts w:ascii="Times" w:eastAsia="Times New Roman" w:hAnsi="Times" w:cs="Times New Roman"/>
+                <w:color w:val="000000"/>
+                <w:sz w:val="27"/>
+                <w:szCs w:val="27"/>
+              </w:rPr>
+              <w:t>Saviour</w:t>
+            </w:r>
+            <w:proofErr w:type="spellEnd"/>
+            <w:r>
+              <w:rPr>
+                <w:rFonts w:ascii="Times" w:eastAsia="Times New Roman" w:hAnsi="Times" w:cs="Times New Roman"/>
+                <w:color w:val="000000"/>
+                <w:sz w:val="27"/>
+                <w:szCs w:val="27"/>
+              </w:rPr>
+              <w:t>.</w:t>
+            </w:r>
+          </w:p>
+        </w:tc>
+        <w:tc>
+          <w:tcPr>
+            <w:tcW w:w="529" w:type="pct"/>
           </w:tcPr>
           <w:p>
             <w:pPr>
@@ -1239,34 +1831,70 @@
                 <w:sz w:val="27"/>
                 <w:szCs w:val="27"/>
               </w:rPr>
-              <w:t>Such a one shall receive a blessing from the Lord, and mercy from God his Saviour.</w:t>
+              <w:t xml:space="preserve">Such a one shall receive a blessing from the Lord, and mercy from God his </w:t>
+            </w:r>
+            <w:proofErr w:type="spellStart"/>
+            <w:r>
+              <w:rPr>
+                <w:rFonts w:ascii="Times" w:eastAsia="Times New Roman" w:hAnsi="Times" w:cs="Times New Roman"/>
+                <w:color w:val="000000"/>
+                <w:sz w:val="27"/>
+                <w:szCs w:val="27"/>
+              </w:rPr>
+              <w:t>Saviour</w:t>
+            </w:r>
+            <w:proofErr w:type="spellEnd"/>
+            <w:r>
+              <w:rPr>
+                <w:rFonts w:ascii="Times" w:eastAsia="Times New Roman" w:hAnsi="Times" w:cs="Times New Roman"/>
+                <w:color w:val="000000"/>
+                <w:sz w:val="27"/>
+                <w:szCs w:val="27"/>
+              </w:rPr>
+              <w:t>.</w:t>
             </w:r>
           </w:p>
           <w:p/>
         </w:tc>
         <w:tc>
           <w:tcPr>
-            <w:tcW w:w="615" w:type="pct"/>
-          </w:tcPr>
-          <w:p>
-            <w:r>
-              <w:t>Such a one shall receive a blessing from the Lord, and mercy form God his Saviour.</w:t>
-            </w:r>
-          </w:p>
-        </w:tc>
-        <w:tc>
-          <w:tcPr>
-            <w:tcW w:w="621" w:type="pct"/>
-          </w:tcPr>
-          <w:p>
-            <w:r>
-              <w:t>He shall receive a blessing from the Lord, and mercy from God his Saviour.</w:t>
-            </w:r>
-          </w:p>
-        </w:tc>
-        <w:tc>
-          <w:tcPr>
-            <w:tcW w:w="632" w:type="pct"/>
+            <w:tcW w:w="519" w:type="pct"/>
+          </w:tcPr>
+          <w:p>
+            <w:r>
+              <w:t xml:space="preserve">Such a one shall receive a blessing from the Lord, and mercy form God his </w:t>
+            </w:r>
+            <w:proofErr w:type="spellStart"/>
+            <w:r>
+              <w:t>Saviour</w:t>
+            </w:r>
+            <w:proofErr w:type="spellEnd"/>
+            <w:r>
+              <w:t>.</w:t>
+            </w:r>
+          </w:p>
+        </w:tc>
+        <w:tc>
+          <w:tcPr>
+            <w:tcW w:w="525" w:type="pct"/>
+          </w:tcPr>
+          <w:p>
+            <w:r>
+              <w:t xml:space="preserve">He shall receive a blessing from the Lord, and mercy from God his </w:t>
+            </w:r>
+            <w:proofErr w:type="spellStart"/>
+            <w:r>
+              <w:t>Saviour</w:t>
+            </w:r>
+            <w:proofErr w:type="spellEnd"/>
+            <w:r>
+              <w:t>.</w:t>
+            </w:r>
+          </w:p>
+        </w:tc>
+        <w:tc>
+          <w:tcPr>
+            <w:tcW w:w="534" w:type="pct"/>
           </w:tcPr>
           <w:p>
             <w:pPr>
@@ -1287,7 +1915,7 @@
         </w:tc>
         <w:tc>
           <w:tcPr>
-            <w:tcW w:w="632" w:type="pct"/>
+            <w:tcW w:w="534" w:type="pct"/>
           </w:tcPr>
           <w:p>
             <w:pPr>
@@ -1307,7 +1935,29 @@
                 <w:szCs w:val="24"/>
                 <w:shd w:val="clear" w:color="auto" w:fill="FFFFFF"/>
               </w:rPr>
-              <w:t>He shall receive a blessing from the Lord, and mercy from God his Saviour.</w:t>
+              <w:t xml:space="preserve">He shall receive a blessing from the Lord, and mercy from God his </w:t>
+            </w:r>
+            <w:proofErr w:type="spellStart"/>
+            <w:r>
+              <w:rPr>
+                <w:rFonts w:ascii="Tahoma" w:eastAsia="Times New Roman" w:hAnsi="Tahoma" w:cs="Tahoma"/>
+                <w:color w:val="2E1308"/>
+                <w:sz w:val="24"/>
+                <w:szCs w:val="24"/>
+                <w:shd w:val="clear" w:color="auto" w:fill="FFFFFF"/>
+              </w:rPr>
+              <w:t>Saviour</w:t>
+            </w:r>
+            <w:proofErr w:type="spellEnd"/>
+            <w:r>
+              <w:rPr>
+                <w:rFonts w:ascii="Tahoma" w:eastAsia="Times New Roman" w:hAnsi="Tahoma" w:cs="Tahoma"/>
+                <w:color w:val="2E1308"/>
+                <w:sz w:val="24"/>
+                <w:szCs w:val="24"/>
+                <w:shd w:val="clear" w:color="auto" w:fill="FFFFFF"/>
+              </w:rPr>
+              <w:t>.</w:t>
             </w:r>
           </w:p>
           <w:p>
@@ -1318,7 +1968,7 @@
         </w:tc>
         <w:tc>
           <w:tcPr>
-            <w:tcW w:w="632" w:type="pct"/>
+            <w:tcW w:w="533" w:type="pct"/>
           </w:tcPr>
           <w:p>
             <w:pPr>
@@ -1371,7 +2021,7 @@
       <w:tr>
         <w:tc>
           <w:tcPr>
-            <w:tcW w:w="629" w:type="pct"/>
+            <w:tcW w:w="532" w:type="pct"/>
           </w:tcPr>
           <w:p>
             <w:pPr>
@@ -1404,7 +2054,7 @@
         </w:tc>
         <w:tc>
           <w:tcPr>
-            <w:tcW w:w="613" w:type="pct"/>
+            <w:tcW w:w="518" w:type="pct"/>
           </w:tcPr>
           <w:p>
             <w:pPr>
@@ -1431,7 +2081,15 @@
               <w:t>who</w:t>
             </w:r>
             <w:r>
-              <w:t xml:space="preserve"> seek the face of the God of Jacob. </w:t>
+              <w:t xml:space="preserve"> seek the face of the God of </w:t>
+            </w:r>
+            <w:proofErr w:type="gramStart"/>
+            <w:r>
+              <w:t>Jacob.</w:t>
+            </w:r>
+            <w:proofErr w:type="gramEnd"/>
+            <w:r>
+              <w:t xml:space="preserve"> </w:t>
             </w:r>
             <w:r>
               <w:rPr>
@@ -1448,7 +2106,78 @@
         </w:tc>
         <w:tc>
           <w:tcPr>
-            <w:tcW w:w="626" w:type="pct"/>
+            <w:tcW w:w="388" w:type="pct"/>
+          </w:tcPr>
+          <w:p>
+            <w:pPr>
+              <w:spacing w:line="240" w:lineRule="auto"/>
+              <w:jc w:val="left"/>
+              <w:rPr>
+                <w:rFonts w:ascii="Times" w:eastAsia="Times New Roman" w:hAnsi="Times" w:cs="Times New Roman"/>
+                <w:color w:val="000000"/>
+                <w:sz w:val="27"/>
+                <w:szCs w:val="27"/>
+              </w:rPr>
+            </w:pPr>
+            <w:r>
+              <w:rPr>
+                <w:rFonts w:ascii="Times" w:eastAsia="Times New Roman" w:hAnsi="Times" w:cs="Times New Roman"/>
+                <w:color w:val="000000"/>
+                <w:sz w:val="27"/>
+                <w:szCs w:val="27"/>
+              </w:rPr>
+              <w:t xml:space="preserve">This is the </w:t>
+            </w:r>
+            <w:r>
+              <w:rPr>
+                <w:rFonts w:ascii="Times" w:eastAsia="Times New Roman" w:hAnsi="Times" w:cs="Times New Roman"/>
+                <w:i/>
+                <w:color w:val="000000"/>
+                <w:sz w:val="27"/>
+                <w:szCs w:val="27"/>
+              </w:rPr>
+              <w:t>generation</w:t>
+            </w:r>
+            <w:r>
+              <w:rPr>
+                <w:rFonts w:ascii="Times" w:eastAsia="Times New Roman" w:hAnsi="Times" w:cs="Times New Roman"/>
+                <w:color w:val="000000"/>
+                <w:sz w:val="27"/>
+                <w:szCs w:val="27"/>
+              </w:rPr>
+              <w:t xml:space="preserve"> of those who seek the Lord, who seek the face of the God of Jacob. </w:t>
+            </w:r>
+          </w:p>
+        </w:tc>
+        <w:tc>
+          <w:tcPr>
+            <w:tcW w:w="388" w:type="pct"/>
+          </w:tcPr>
+          <w:p>
+            <w:pPr>
+              <w:spacing w:line="240" w:lineRule="auto"/>
+              <w:jc w:val="left"/>
+              <w:rPr>
+                <w:rFonts w:ascii="Times" w:eastAsia="Times New Roman" w:hAnsi="Times" w:cs="Times New Roman"/>
+                <w:color w:val="000000"/>
+                <w:sz w:val="27"/>
+                <w:szCs w:val="27"/>
+              </w:rPr>
+            </w:pPr>
+            <w:r>
+              <w:rPr>
+                <w:rFonts w:ascii="Times" w:eastAsia="Times New Roman" w:hAnsi="Times" w:cs="Times New Roman"/>
+                <w:color w:val="000000"/>
+                <w:sz w:val="27"/>
+                <w:szCs w:val="27"/>
+              </w:rPr>
+              <w:t>This is the generation of those who seek the Lord, who seek the face of the God of Jacob.</w:t>
+            </w:r>
+          </w:p>
+        </w:tc>
+        <w:tc>
+          <w:tcPr>
+            <w:tcW w:w="529" w:type="pct"/>
           </w:tcPr>
           <w:p>
             <w:pPr>
@@ -1484,7 +2213,7 @@
         </w:tc>
         <w:tc>
           <w:tcPr>
-            <w:tcW w:w="615" w:type="pct"/>
+            <w:tcW w:w="519" w:type="pct"/>
           </w:tcPr>
           <w:p>
             <w:r>
@@ -1494,7 +2223,7 @@
         </w:tc>
         <w:tc>
           <w:tcPr>
-            <w:tcW w:w="621" w:type="pct"/>
+            <w:tcW w:w="525" w:type="pct"/>
           </w:tcPr>
           <w:p>
             <w:r>
@@ -1504,7 +2233,7 @@
         </w:tc>
         <w:tc>
           <w:tcPr>
-            <w:tcW w:w="632" w:type="pct"/>
+            <w:tcW w:w="534" w:type="pct"/>
           </w:tcPr>
           <w:p>
             <w:pPr>
@@ -1519,7 +2248,20 @@
               <w:pStyle w:val="EngIndEnd"/>
             </w:pPr>
             <w:r>
-              <w:t xml:space="preserve">who seek the face of the God of Iakob. </w:t>
+              <w:t xml:space="preserve">who seek the face of the God of </w:t>
+            </w:r>
+            <w:proofErr w:type="spellStart"/>
+            <w:proofErr w:type="gramStart"/>
+            <w:r>
+              <w:t>Iakob</w:t>
+            </w:r>
+            <w:proofErr w:type="spellEnd"/>
+            <w:r>
+              <w:t>.</w:t>
+            </w:r>
+            <w:proofErr w:type="gramEnd"/>
+            <w:r>
+              <w:t xml:space="preserve"> </w:t>
             </w:r>
             <w:r>
               <w:rPr>
@@ -1531,7 +2273,7 @@
         </w:tc>
         <w:tc>
           <w:tcPr>
-            <w:tcW w:w="632" w:type="pct"/>
+            <w:tcW w:w="534" w:type="pct"/>
           </w:tcPr>
           <w:p>
             <w:pPr>
@@ -1562,7 +2304,7 @@
         </w:tc>
         <w:tc>
           <w:tcPr>
-            <w:tcW w:w="632" w:type="pct"/>
+            <w:tcW w:w="533" w:type="pct"/>
           </w:tcPr>
           <w:p>
             <w:pPr>
@@ -1607,8 +2349,20 @@
                 <w:szCs w:val="24"/>
                 <w:shd w:val="clear" w:color="auto" w:fill="FFFFFF"/>
               </w:rPr>
-              <w:t>Who seek the face of the God of Jacob.</w:t>
-            </w:r>
+              <w:t xml:space="preserve">Who seek the face of the God of </w:t>
+            </w:r>
+            <w:proofErr w:type="gramStart"/>
+            <w:r>
+              <w:rPr>
+                <w:rFonts w:ascii="Tahoma" w:eastAsia="Times New Roman" w:hAnsi="Tahoma" w:cs="Tahoma"/>
+                <w:color w:val="2E1308"/>
+                <w:sz w:val="24"/>
+                <w:szCs w:val="24"/>
+                <w:shd w:val="clear" w:color="auto" w:fill="FFFFFF"/>
+              </w:rPr>
+              <w:t>Jacob.</w:t>
+            </w:r>
+            <w:proofErr w:type="gramEnd"/>
           </w:p>
           <w:p>
             <w:pPr>
@@ -1638,7 +2392,7 @@
       <w:tr>
         <w:tc>
           <w:tcPr>
-            <w:tcW w:w="629" w:type="pct"/>
+            <w:tcW w:w="532" w:type="pct"/>
           </w:tcPr>
           <w:p>
             <w:pPr>
@@ -1654,7 +2408,19 @@
             </w:pPr>
             <w:r>
               <w:tab/>
-              <w:t>swing open wide, you eternal doors,</w:t>
+              <w:t xml:space="preserve">swing open wide, </w:t>
+            </w:r>
+            <w:proofErr w:type="gramStart"/>
+            <w:r>
+              <w:t>you</w:t>
+            </w:r>
+            <w:proofErr w:type="gramEnd"/>
+            <w:r>
+              <w:t xml:space="preserve"> </w:t>
+            </w:r>
+            <w:r>
+              <w:lastRenderedPageBreak/>
+              <w:t>eternal doors,</w:t>
             </w:r>
           </w:p>
           <w:p>
@@ -1680,13 +2446,14 @@
         </w:tc>
         <w:tc>
           <w:tcPr>
-            <w:tcW w:w="613" w:type="pct"/>
+            <w:tcW w:w="518" w:type="pct"/>
           </w:tcPr>
           <w:p>
             <w:pPr>
               <w:pStyle w:val="EnglishHangNoCoptic"/>
             </w:pPr>
             <w:r>
+              <w:lastRenderedPageBreak/>
               <w:t xml:space="preserve">7 </w:t>
             </w:r>
             <w:r>
@@ -1707,7 +2474,15 @@
               <w:tab/>
             </w:r>
             <w:r>
-              <w:t>And be lifted up, you eternal doors!</w:t>
+              <w:t xml:space="preserve">And be lifted up, </w:t>
+            </w:r>
+            <w:proofErr w:type="gramStart"/>
+            <w:r>
+              <w:t>you</w:t>
+            </w:r>
+            <w:proofErr w:type="gramEnd"/>
+            <w:r>
+              <w:t xml:space="preserve"> eternal doors!</w:t>
             </w:r>
           </w:p>
           <w:p>
@@ -1715,6 +2490,7 @@
               <w:pStyle w:val="EnglishHangEndNoCoptic"/>
             </w:pPr>
             <w:r>
+              <w:lastRenderedPageBreak/>
               <w:tab/>
               <w:t>A</w:t>
             </w:r>
@@ -1731,7 +2507,161 @@
         </w:tc>
         <w:tc>
           <w:tcPr>
-            <w:tcW w:w="626" w:type="pct"/>
+            <w:tcW w:w="388" w:type="pct"/>
+          </w:tcPr>
+          <w:p>
+            <w:pPr>
+              <w:spacing w:line="240" w:lineRule="auto"/>
+              <w:jc w:val="left"/>
+              <w:rPr>
+                <w:rFonts w:ascii="Times" w:eastAsia="Times New Roman" w:hAnsi="Times" w:cs="Times New Roman"/>
+                <w:color w:val="000000"/>
+                <w:sz w:val="27"/>
+                <w:szCs w:val="27"/>
+              </w:rPr>
+            </w:pPr>
+            <w:r>
+              <w:rPr>
+                <w:rFonts w:ascii="Times" w:eastAsia="Times New Roman" w:hAnsi="Times" w:cs="Times New Roman"/>
+                <w:color w:val="000000"/>
+                <w:sz w:val="27"/>
+                <w:szCs w:val="27"/>
+              </w:rPr>
+              <w:lastRenderedPageBreak/>
+              <w:t xml:space="preserve">Raise up your </w:t>
+            </w:r>
+            <w:r>
+              <w:rPr>
+                <w:rFonts w:ascii="Times" w:eastAsia="Times New Roman" w:hAnsi="Times" w:cs="Times New Roman"/>
+                <w:i/>
+                <w:color w:val="000000"/>
+                <w:sz w:val="27"/>
+                <w:szCs w:val="27"/>
+              </w:rPr>
+              <w:t xml:space="preserve">gates, rulers, </w:t>
+            </w:r>
+            <w:proofErr w:type="gramStart"/>
+            <w:r>
+              <w:rPr>
+                <w:rFonts w:ascii="Times" w:eastAsia="Times New Roman" w:hAnsi="Times" w:cs="Times New Roman"/>
+                <w:color w:val="000000"/>
+                <w:sz w:val="27"/>
+                <w:szCs w:val="27"/>
+              </w:rPr>
+              <w:t>lift up</w:t>
+            </w:r>
+            <w:proofErr w:type="gramEnd"/>
+            <w:r>
+              <w:rPr>
+                <w:rFonts w:ascii="Times" w:eastAsia="Times New Roman" w:hAnsi="Times" w:cs="Times New Roman"/>
+                <w:color w:val="000000"/>
+                <w:sz w:val="27"/>
+                <w:szCs w:val="27"/>
+              </w:rPr>
+              <w:t xml:space="preserve"> yourselves, </w:t>
+            </w:r>
+            <w:r>
+              <w:rPr>
+                <w:rFonts w:ascii="Times" w:eastAsia="Times New Roman" w:hAnsi="Times" w:cs="Times New Roman"/>
+                <w:color w:val="000000"/>
+                <w:sz w:val="27"/>
+                <w:szCs w:val="27"/>
+              </w:rPr>
+              <w:lastRenderedPageBreak/>
+              <w:t xml:space="preserve">eternal </w:t>
+            </w:r>
+            <w:r>
+              <w:rPr>
+                <w:rFonts w:ascii="Times" w:eastAsia="Times New Roman" w:hAnsi="Times" w:cs="Times New Roman"/>
+                <w:i/>
+                <w:color w:val="000000"/>
+                <w:sz w:val="27"/>
+                <w:szCs w:val="27"/>
+              </w:rPr>
+              <w:t>gates</w:t>
+            </w:r>
+            <w:r>
+              <w:rPr>
+                <w:rFonts w:ascii="Times" w:eastAsia="Times New Roman" w:hAnsi="Times" w:cs="Times New Roman"/>
+                <w:color w:val="000000"/>
+                <w:sz w:val="27"/>
+                <w:szCs w:val="27"/>
+              </w:rPr>
+              <w:t>: and the King of Glory will come in.</w:t>
+            </w:r>
+          </w:p>
+        </w:tc>
+        <w:tc>
+          <w:tcPr>
+            <w:tcW w:w="388" w:type="pct"/>
+          </w:tcPr>
+          <w:p>
+            <w:pPr>
+              <w:spacing w:line="240" w:lineRule="auto"/>
+              <w:jc w:val="left"/>
+              <w:rPr>
+                <w:rFonts w:ascii="Times" w:eastAsia="Times New Roman" w:hAnsi="Times" w:cs="Times New Roman"/>
+                <w:color w:val="000000"/>
+                <w:sz w:val="27"/>
+                <w:szCs w:val="27"/>
+              </w:rPr>
+            </w:pPr>
+            <w:proofErr w:type="gramStart"/>
+            <w:r>
+              <w:rPr>
+                <w:rFonts w:ascii="Times" w:eastAsia="Times New Roman" w:hAnsi="Times" w:cs="Times New Roman"/>
+                <w:color w:val="000000"/>
+                <w:sz w:val="27"/>
+                <w:szCs w:val="27"/>
+              </w:rPr>
+              <w:lastRenderedPageBreak/>
+              <w:t>Lift up</w:t>
+            </w:r>
+            <w:proofErr w:type="gramEnd"/>
+            <w:r>
+              <w:rPr>
+                <w:rFonts w:ascii="Times" w:eastAsia="Times New Roman" w:hAnsi="Times" w:cs="Times New Roman"/>
+                <w:color w:val="000000"/>
+                <w:sz w:val="27"/>
+                <w:szCs w:val="27"/>
+              </w:rPr>
+              <w:t xml:space="preserve"> your gates, rulers! Be </w:t>
+            </w:r>
+            <w:proofErr w:type="gramStart"/>
+            <w:r>
+              <w:rPr>
+                <w:rFonts w:ascii="Times" w:eastAsia="Times New Roman" w:hAnsi="Times" w:cs="Times New Roman"/>
+                <w:color w:val="000000"/>
+                <w:sz w:val="27"/>
+                <w:szCs w:val="27"/>
+              </w:rPr>
+              <w:t>lifted up</w:t>
+            </w:r>
+            <w:proofErr w:type="gramEnd"/>
+            <w:r>
+              <w:rPr>
+                <w:rFonts w:ascii="Times" w:eastAsia="Times New Roman" w:hAnsi="Times" w:cs="Times New Roman"/>
+                <w:color w:val="000000"/>
+                <w:sz w:val="27"/>
+                <w:szCs w:val="27"/>
+              </w:rPr>
+              <w:t xml:space="preserve">, eternal gates! </w:t>
+            </w:r>
+            <w:r>
+              <w:rPr>
+                <w:rFonts w:ascii="Times" w:eastAsia="Times New Roman" w:hAnsi="Times" w:cs="Times New Roman"/>
+                <w:color w:val="000000"/>
+                <w:sz w:val="27"/>
+                <w:szCs w:val="27"/>
+              </w:rPr>
+              <w:lastRenderedPageBreak/>
+              <w:t>And the King of Glory will enter in.</w:t>
+            </w:r>
+          </w:p>
+        </w:tc>
+        <w:tc>
+          <w:tcPr>
+            <w:tcW w:w="529" w:type="pct"/>
           </w:tcPr>
           <w:p>
             <w:pPr>
@@ -1743,48 +2673,95 @@
                 <w:szCs w:val="24"/>
               </w:rPr>
             </w:pPr>
-            <w:r>
-              <w:rPr>
-                <w:rFonts w:ascii="Times" w:eastAsia="Times New Roman" w:hAnsi="Times" w:cs="Times New Roman"/>
-                <w:color w:val="000000"/>
-                <w:sz w:val="27"/>
-                <w:szCs w:val="27"/>
-              </w:rPr>
-              <w:t>Lift up your gates; O ye princes and be lifted up, O ye eternal gates; and the King of glory shall enter in. </w:t>
+            <w:proofErr w:type="gramStart"/>
+            <w:r>
+              <w:rPr>
+                <w:rFonts w:ascii="Times" w:eastAsia="Times New Roman" w:hAnsi="Times" w:cs="Times New Roman"/>
+                <w:color w:val="000000"/>
+                <w:sz w:val="27"/>
+                <w:szCs w:val="27"/>
+              </w:rPr>
+              <w:lastRenderedPageBreak/>
+              <w:t>Lift up</w:t>
+            </w:r>
+            <w:proofErr w:type="gramEnd"/>
+            <w:r>
+              <w:rPr>
+                <w:rFonts w:ascii="Times" w:eastAsia="Times New Roman" w:hAnsi="Times" w:cs="Times New Roman"/>
+                <w:color w:val="000000"/>
+                <w:sz w:val="27"/>
+                <w:szCs w:val="27"/>
+              </w:rPr>
+              <w:t xml:space="preserve"> your gates; O ye princes and be lifted up, O ye eternal gates; and </w:t>
+            </w:r>
+            <w:r>
+              <w:rPr>
+                <w:rFonts w:ascii="Times" w:eastAsia="Times New Roman" w:hAnsi="Times" w:cs="Times New Roman"/>
+                <w:color w:val="000000"/>
+                <w:sz w:val="27"/>
+                <w:szCs w:val="27"/>
+              </w:rPr>
+              <w:lastRenderedPageBreak/>
+              <w:t>the King of glory shall enter in. </w:t>
             </w:r>
           </w:p>
           <w:p/>
         </w:tc>
         <w:tc>
           <w:tcPr>
-            <w:tcW w:w="615" w:type="pct"/>
-          </w:tcPr>
-          <w:p>
-            <w:r>
-              <w:t>Lift up your gates, O ye princes; and be ye lifted up, ye everlasting gates, and the King of Glory shall enter in.</w:t>
-            </w:r>
-          </w:p>
-        </w:tc>
-        <w:tc>
-          <w:tcPr>
-            <w:tcW w:w="621" w:type="pct"/>
-          </w:tcPr>
-          <w:p>
-            <w:r>
-              <w:t>Lift up your gates, O ye princes, and be ye lift up, ye everlasting doors, and the King of glory shall come in.</w:t>
-            </w:r>
-          </w:p>
-        </w:tc>
-        <w:tc>
-          <w:tcPr>
-            <w:tcW w:w="632" w:type="pct"/>
+            <w:tcW w:w="519" w:type="pct"/>
+          </w:tcPr>
+          <w:p>
+            <w:proofErr w:type="gramStart"/>
+            <w:r>
+              <w:lastRenderedPageBreak/>
+              <w:t>Lift up</w:t>
+            </w:r>
+            <w:proofErr w:type="gramEnd"/>
+            <w:r>
+              <w:t xml:space="preserve"> your gates, O ye princes; and be ye lifted up, ye everlasting gates, and the King </w:t>
+            </w:r>
+            <w:r>
+              <w:lastRenderedPageBreak/>
+              <w:t>of Glory shall enter in.</w:t>
+            </w:r>
+          </w:p>
+        </w:tc>
+        <w:tc>
+          <w:tcPr>
+            <w:tcW w:w="525" w:type="pct"/>
+          </w:tcPr>
+          <w:p>
+            <w:proofErr w:type="gramStart"/>
+            <w:r>
+              <w:lastRenderedPageBreak/>
+              <w:t>Lift up</w:t>
+            </w:r>
+            <w:proofErr w:type="gramEnd"/>
+            <w:r>
+              <w:t xml:space="preserve"> your gates, O ye princes, and be ye lift up, ye everlasting doors, and the King </w:t>
+            </w:r>
+            <w:r>
+              <w:lastRenderedPageBreak/>
+              <w:t>of glory shall come in.</w:t>
+            </w:r>
+          </w:p>
+        </w:tc>
+        <w:tc>
+          <w:tcPr>
+            <w:tcW w:w="534" w:type="pct"/>
           </w:tcPr>
           <w:p>
             <w:pPr>
               <w:pStyle w:val="EngIndEnd"/>
             </w:pPr>
             <w:r>
-              <w:t>Raise the gates, O rulers of yours!</w:t>
+              <w:lastRenderedPageBreak/>
+              <w:t xml:space="preserve">Raise the gates, O rulers of </w:t>
+            </w:r>
+            <w:r>
+              <w:lastRenderedPageBreak/>
+              <w:t>yours!</w:t>
             </w:r>
           </w:p>
           <w:p>
@@ -1806,7 +2783,7 @@
         </w:tc>
         <w:tc>
           <w:tcPr>
-            <w:tcW w:w="632" w:type="pct"/>
+            <w:tcW w:w="534" w:type="pct"/>
           </w:tcPr>
           <w:p>
             <w:pPr>
@@ -1818,15 +2795,39 @@
                 <w:szCs w:val="24"/>
               </w:rPr>
             </w:pPr>
-            <w:r>
-              <w:rPr>
-                <w:rFonts w:ascii="Tahoma" w:eastAsia="Times New Roman" w:hAnsi="Tahoma" w:cs="Tahoma"/>
-                <w:color w:val="2E1308"/>
-                <w:sz w:val="24"/>
-                <w:szCs w:val="24"/>
-                <w:shd w:val="clear" w:color="auto" w:fill="FFFFFF"/>
-              </w:rPr>
-              <w:t>Lift up your gates, ye princes, and be ye lifted up, ye everlasting doors; and the king of glory shall come in.</w:t>
+            <w:proofErr w:type="gramStart"/>
+            <w:r>
+              <w:rPr>
+                <w:rFonts w:ascii="Tahoma" w:eastAsia="Times New Roman" w:hAnsi="Tahoma" w:cs="Tahoma"/>
+                <w:color w:val="2E1308"/>
+                <w:sz w:val="24"/>
+                <w:szCs w:val="24"/>
+                <w:shd w:val="clear" w:color="auto" w:fill="FFFFFF"/>
+              </w:rPr>
+              <w:lastRenderedPageBreak/>
+              <w:t>Lift up</w:t>
+            </w:r>
+            <w:proofErr w:type="gramEnd"/>
+            <w:r>
+              <w:rPr>
+                <w:rFonts w:ascii="Tahoma" w:eastAsia="Times New Roman" w:hAnsi="Tahoma" w:cs="Tahoma"/>
+                <w:color w:val="2E1308"/>
+                <w:sz w:val="24"/>
+                <w:szCs w:val="24"/>
+                <w:shd w:val="clear" w:color="auto" w:fill="FFFFFF"/>
+              </w:rPr>
+              <w:t xml:space="preserve"> your gates, ye princes, and be ye lifted up, ye everlasting doors; </w:t>
+            </w:r>
+            <w:r>
+              <w:rPr>
+                <w:rFonts w:ascii="Tahoma" w:eastAsia="Times New Roman" w:hAnsi="Tahoma" w:cs="Tahoma"/>
+                <w:color w:val="2E1308"/>
+                <w:sz w:val="24"/>
+                <w:szCs w:val="24"/>
+                <w:shd w:val="clear" w:color="auto" w:fill="FFFFFF"/>
+              </w:rPr>
+              <w:lastRenderedPageBreak/>
+              <w:t>and the king of glory shall come in.</w:t>
             </w:r>
           </w:p>
           <w:p>
@@ -1837,52 +2838,98 @@
         </w:tc>
         <w:tc>
           <w:tcPr>
-            <w:tcW w:w="632" w:type="pct"/>
-          </w:tcPr>
-          <w:p>
-            <w:pPr>
-              <w:spacing w:line="240" w:lineRule="auto"/>
-              <w:jc w:val="left"/>
-              <w:rPr>
-                <w:rFonts w:ascii="Tahoma" w:eastAsia="Times New Roman" w:hAnsi="Tahoma" w:cs="Tahoma"/>
-                <w:color w:val="2E1308"/>
-                <w:sz w:val="24"/>
-                <w:szCs w:val="24"/>
-                <w:shd w:val="clear" w:color="auto" w:fill="FFFFFF"/>
-              </w:rPr>
-            </w:pPr>
-            <w:r>
-              <w:rPr>
-                <w:rFonts w:ascii="Tahoma" w:eastAsia="Times New Roman" w:hAnsi="Tahoma" w:cs="Tahoma"/>
-                <w:color w:val="2E1308"/>
-                <w:sz w:val="24"/>
-                <w:szCs w:val="24"/>
-                <w:shd w:val="clear" w:color="auto" w:fill="FFFFFF"/>
-              </w:rPr>
-              <w:t>Lift up the gates, O you rulers,</w:t>
-            </w:r>
-          </w:p>
-          <w:p>
-            <w:pPr>
-              <w:spacing w:line="240" w:lineRule="auto"/>
-              <w:jc w:val="left"/>
-              <w:rPr>
-                <w:rFonts w:ascii="Tahoma" w:eastAsia="Times New Roman" w:hAnsi="Tahoma" w:cs="Tahoma"/>
-                <w:color w:val="2E1308"/>
-                <w:sz w:val="24"/>
-                <w:szCs w:val="24"/>
-                <w:shd w:val="clear" w:color="auto" w:fill="FFFFFF"/>
-              </w:rPr>
-            </w:pPr>
-            <w:r>
-              <w:rPr>
-                <w:rFonts w:ascii="Tahoma" w:eastAsia="Times New Roman" w:hAnsi="Tahoma" w:cs="Tahoma"/>
-                <w:color w:val="2E1308"/>
-                <w:sz w:val="24"/>
-                <w:szCs w:val="24"/>
-                <w:shd w:val="clear" w:color="auto" w:fill="FFFFFF"/>
-              </w:rPr>
-              <w:t>And be lifted up, you everlasting doors,</w:t>
+            <w:tcW w:w="533" w:type="pct"/>
+          </w:tcPr>
+          <w:p>
+            <w:pPr>
+              <w:spacing w:line="240" w:lineRule="auto"/>
+              <w:jc w:val="left"/>
+              <w:rPr>
+                <w:rFonts w:ascii="Tahoma" w:eastAsia="Times New Roman" w:hAnsi="Tahoma" w:cs="Tahoma"/>
+                <w:color w:val="2E1308"/>
+                <w:sz w:val="24"/>
+                <w:szCs w:val="24"/>
+                <w:shd w:val="clear" w:color="auto" w:fill="FFFFFF"/>
+              </w:rPr>
+            </w:pPr>
+            <w:proofErr w:type="gramStart"/>
+            <w:r>
+              <w:rPr>
+                <w:rFonts w:ascii="Tahoma" w:eastAsia="Times New Roman" w:hAnsi="Tahoma" w:cs="Tahoma"/>
+                <w:color w:val="2E1308"/>
+                <w:sz w:val="24"/>
+                <w:szCs w:val="24"/>
+                <w:shd w:val="clear" w:color="auto" w:fill="FFFFFF"/>
+              </w:rPr>
+              <w:lastRenderedPageBreak/>
+              <w:t>Lift up</w:t>
+            </w:r>
+            <w:proofErr w:type="gramEnd"/>
+            <w:r>
+              <w:rPr>
+                <w:rFonts w:ascii="Tahoma" w:eastAsia="Times New Roman" w:hAnsi="Tahoma" w:cs="Tahoma"/>
+                <w:color w:val="2E1308"/>
+                <w:sz w:val="24"/>
+                <w:szCs w:val="24"/>
+                <w:shd w:val="clear" w:color="auto" w:fill="FFFFFF"/>
+              </w:rPr>
+              <w:t xml:space="preserve"> the gates, O you rulers,</w:t>
+            </w:r>
+          </w:p>
+          <w:p>
+            <w:pPr>
+              <w:spacing w:line="240" w:lineRule="auto"/>
+              <w:jc w:val="left"/>
+              <w:rPr>
+                <w:rFonts w:ascii="Tahoma" w:eastAsia="Times New Roman" w:hAnsi="Tahoma" w:cs="Tahoma"/>
+                <w:color w:val="2E1308"/>
+                <w:sz w:val="24"/>
+                <w:szCs w:val="24"/>
+                <w:shd w:val="clear" w:color="auto" w:fill="FFFFFF"/>
+              </w:rPr>
+            </w:pPr>
+            <w:r>
+              <w:rPr>
+                <w:rFonts w:ascii="Tahoma" w:eastAsia="Times New Roman" w:hAnsi="Tahoma" w:cs="Tahoma"/>
+                <w:color w:val="2E1308"/>
+                <w:sz w:val="24"/>
+                <w:szCs w:val="24"/>
+                <w:shd w:val="clear" w:color="auto" w:fill="FFFFFF"/>
+              </w:rPr>
+              <w:t xml:space="preserve">And be </w:t>
+            </w:r>
+            <w:proofErr w:type="gramStart"/>
+            <w:r>
+              <w:rPr>
+                <w:rFonts w:ascii="Tahoma" w:eastAsia="Times New Roman" w:hAnsi="Tahoma" w:cs="Tahoma"/>
+                <w:color w:val="2E1308"/>
+                <w:sz w:val="24"/>
+                <w:szCs w:val="24"/>
+                <w:shd w:val="clear" w:color="auto" w:fill="FFFFFF"/>
+              </w:rPr>
+              <w:t>lifted up</w:t>
+            </w:r>
+            <w:proofErr w:type="gramEnd"/>
+            <w:r>
+              <w:rPr>
+                <w:rFonts w:ascii="Tahoma" w:eastAsia="Times New Roman" w:hAnsi="Tahoma" w:cs="Tahoma"/>
+                <w:color w:val="2E1308"/>
+                <w:sz w:val="24"/>
+                <w:szCs w:val="24"/>
+                <w:shd w:val="clear" w:color="auto" w:fill="FFFFFF"/>
+              </w:rPr>
+              <w:t xml:space="preserve">, you </w:t>
+            </w:r>
+            <w:r>
+              <w:rPr>
+                <w:rFonts w:ascii="Tahoma" w:eastAsia="Times New Roman" w:hAnsi="Tahoma" w:cs="Tahoma"/>
+                <w:color w:val="2E1308"/>
+                <w:sz w:val="24"/>
+                <w:szCs w:val="24"/>
+                <w:shd w:val="clear" w:color="auto" w:fill="FFFFFF"/>
+              </w:rPr>
+              <w:lastRenderedPageBreak/>
+              <w:t>everlasting doors,</w:t>
             </w:r>
           </w:p>
           <w:p>
@@ -1913,7 +2960,7 @@
       <w:tr>
         <w:tc>
           <w:tcPr>
-            <w:tcW w:w="629" w:type="pct"/>
+            <w:tcW w:w="532" w:type="pct"/>
           </w:tcPr>
           <w:p>
             <w:pPr>
@@ -1945,7 +2992,7 @@
         </w:tc>
         <w:tc>
           <w:tcPr>
-            <w:tcW w:w="613" w:type="pct"/>
+            <w:tcW w:w="518" w:type="pct"/>
           </w:tcPr>
           <w:p>
             <w:pPr>
@@ -1991,7 +3038,89 @@
         </w:tc>
         <w:tc>
           <w:tcPr>
-            <w:tcW w:w="626" w:type="pct"/>
+            <w:tcW w:w="388" w:type="pct"/>
+          </w:tcPr>
+          <w:p>
+            <w:pPr>
+              <w:spacing w:line="240" w:lineRule="auto"/>
+              <w:jc w:val="left"/>
+              <w:rPr>
+                <w:rFonts w:ascii="Times" w:eastAsia="Times New Roman" w:hAnsi="Times" w:cs="Times New Roman"/>
+                <w:color w:val="000000"/>
+                <w:sz w:val="27"/>
+                <w:szCs w:val="27"/>
+              </w:rPr>
+            </w:pPr>
+            <w:r>
+              <w:rPr>
+                <w:rFonts w:ascii="Times" w:eastAsia="Times New Roman" w:hAnsi="Times" w:cs="Times New Roman"/>
+                <w:color w:val="000000"/>
+                <w:sz w:val="27"/>
+                <w:szCs w:val="27"/>
+              </w:rPr>
+              <w:t xml:space="preserve">Who, then, is the this King of Glory? The Lord Who is mighty, to Whom there is strength: </w:t>
+            </w:r>
+            <w:proofErr w:type="gramStart"/>
+            <w:r>
+              <w:rPr>
+                <w:rFonts w:ascii="Times" w:eastAsia="Times New Roman" w:hAnsi="Times" w:cs="Times New Roman"/>
+                <w:color w:val="000000"/>
+                <w:sz w:val="27"/>
+                <w:szCs w:val="27"/>
+              </w:rPr>
+              <w:t>the</w:t>
+            </w:r>
+            <w:proofErr w:type="gramEnd"/>
+            <w:r>
+              <w:rPr>
+                <w:rFonts w:ascii="Times" w:eastAsia="Times New Roman" w:hAnsi="Times" w:cs="Times New Roman"/>
+                <w:color w:val="000000"/>
+                <w:sz w:val="27"/>
+                <w:szCs w:val="27"/>
+              </w:rPr>
+              <w:t xml:space="preserve"> Lord Who is strong in </w:t>
+            </w:r>
+            <w:r>
+              <w:rPr>
+                <w:rFonts w:ascii="Times" w:eastAsia="Times New Roman" w:hAnsi="Times" w:cs="Times New Roman"/>
+                <w:i/>
+                <w:color w:val="000000"/>
+                <w:sz w:val="27"/>
+                <w:szCs w:val="27"/>
+              </w:rPr>
+              <w:t>battles.</w:t>
+            </w:r>
+          </w:p>
+        </w:tc>
+        <w:tc>
+          <w:tcPr>
+            <w:tcW w:w="388" w:type="pct"/>
+          </w:tcPr>
+          <w:p>
+            <w:pPr>
+              <w:spacing w:line="240" w:lineRule="auto"/>
+              <w:jc w:val="left"/>
+              <w:rPr>
+                <w:rFonts w:ascii="Times" w:eastAsia="Times New Roman" w:hAnsi="Times" w:cs="Times New Roman"/>
+                <w:color w:val="000000"/>
+                <w:sz w:val="27"/>
+                <w:szCs w:val="27"/>
+              </w:rPr>
+            </w:pPr>
+            <w:r>
+              <w:rPr>
+                <w:rFonts w:ascii="Times" w:eastAsia="Times New Roman" w:hAnsi="Times" w:cs="Times New Roman"/>
+                <w:color w:val="000000"/>
+                <w:sz w:val="27"/>
+                <w:szCs w:val="27"/>
+              </w:rPr>
+              <w:t>Who, then, is this King of Glory? The Lord mighty and strong, the Lord who is strong in battles.</w:t>
+            </w:r>
+          </w:p>
+        </w:tc>
+        <w:tc>
+          <w:tcPr>
+            <w:tcW w:w="529" w:type="pct"/>
           </w:tcPr>
           <w:p>
             <w:pPr>
@@ -2017,7 +3146,7 @@
         </w:tc>
         <w:tc>
           <w:tcPr>
-            <w:tcW w:w="615" w:type="pct"/>
+            <w:tcW w:w="519" w:type="pct"/>
           </w:tcPr>
           <w:p>
             <w:r>
@@ -2027,7 +3156,7 @@
         </w:tc>
         <w:tc>
           <w:tcPr>
-            <w:tcW w:w="621" w:type="pct"/>
+            <w:tcW w:w="525" w:type="pct"/>
           </w:tcPr>
           <w:p>
             <w:r>
@@ -2037,7 +3166,7 @@
         </w:tc>
         <w:tc>
           <w:tcPr>
-            <w:tcW w:w="632" w:type="pct"/>
+            <w:tcW w:w="534" w:type="pct"/>
           </w:tcPr>
           <w:p>
             <w:pPr>
@@ -2066,7 +3195,7 @@
         </w:tc>
         <w:tc>
           <w:tcPr>
-            <w:tcW w:w="632" w:type="pct"/>
+            <w:tcW w:w="534" w:type="pct"/>
           </w:tcPr>
           <w:p>
             <w:pPr>
@@ -2097,7 +3226,7 @@
         </w:tc>
         <w:tc>
           <w:tcPr>
-            <w:tcW w:w="632" w:type="pct"/>
+            <w:tcW w:w="533" w:type="pct"/>
           </w:tcPr>
           <w:p>
             <w:pPr>
@@ -2173,7 +3302,7 @@
       <w:tr>
         <w:tc>
           <w:tcPr>
-            <w:tcW w:w="629" w:type="pct"/>
+            <w:tcW w:w="532" w:type="pct"/>
           </w:tcPr>
           <w:p>
             <w:pPr>
@@ -2189,7 +3318,15 @@
             </w:pPr>
             <w:r>
               <w:tab/>
-              <w:t>swing open wide, you eternal doors,</w:t>
+              <w:t xml:space="preserve">swing open wide, </w:t>
+            </w:r>
+            <w:proofErr w:type="gramStart"/>
+            <w:r>
+              <w:t>you</w:t>
+            </w:r>
+            <w:proofErr w:type="gramEnd"/>
+            <w:r>
+              <w:t xml:space="preserve"> eternal doors,</w:t>
             </w:r>
           </w:p>
           <w:p>
@@ -2209,7 +3346,7 @@
         </w:tc>
         <w:tc>
           <w:tcPr>
-            <w:tcW w:w="613" w:type="pct"/>
+            <w:tcW w:w="518" w:type="pct"/>
           </w:tcPr>
           <w:p>
             <w:pPr>
@@ -2236,7 +3373,15 @@
               <w:tab/>
             </w:r>
             <w:r>
-              <w:t>And be lifted up, you eternal doors!</w:t>
+              <w:t xml:space="preserve">And be lifted up, </w:t>
+            </w:r>
+            <w:proofErr w:type="gramStart"/>
+            <w:r>
+              <w:t>you</w:t>
+            </w:r>
+            <w:proofErr w:type="gramEnd"/>
+            <w:r>
+              <w:t xml:space="preserve"> eternal doors!</w:t>
             </w:r>
           </w:p>
           <w:p>
@@ -2259,7 +3404,148 @@
         </w:tc>
         <w:tc>
           <w:tcPr>
-            <w:tcW w:w="626" w:type="pct"/>
+            <w:tcW w:w="388" w:type="pct"/>
+          </w:tcPr>
+          <w:p>
+            <w:pPr>
+              <w:spacing w:line="240" w:lineRule="auto"/>
+              <w:jc w:val="left"/>
+              <w:rPr>
+                <w:rFonts w:ascii="Times" w:eastAsia="Times New Roman" w:hAnsi="Times" w:cs="Times New Roman"/>
+                <w:color w:val="000000"/>
+                <w:sz w:val="27"/>
+                <w:szCs w:val="27"/>
+              </w:rPr>
+            </w:pPr>
+            <w:r>
+              <w:rPr>
+                <w:rFonts w:ascii="Times" w:eastAsia="Times New Roman" w:hAnsi="Times" w:cs="Times New Roman"/>
+                <w:color w:val="000000"/>
+                <w:sz w:val="27"/>
+                <w:szCs w:val="27"/>
+              </w:rPr>
+              <w:t xml:space="preserve">Raise up your </w:t>
+            </w:r>
+            <w:r>
+              <w:rPr>
+                <w:rFonts w:ascii="Times" w:eastAsia="Times New Roman" w:hAnsi="Times" w:cs="Times New Roman"/>
+                <w:i/>
+                <w:color w:val="000000"/>
+                <w:sz w:val="27"/>
+                <w:szCs w:val="27"/>
+              </w:rPr>
+              <w:t>gates, rulers</w:t>
+            </w:r>
+            <w:r>
+              <w:rPr>
+                <w:rFonts w:ascii="Times" w:eastAsia="Times New Roman" w:hAnsi="Times" w:cs="Times New Roman"/>
+                <w:color w:val="000000"/>
+                <w:sz w:val="27"/>
+                <w:szCs w:val="27"/>
+              </w:rPr>
+              <w:t xml:space="preserve">, and </w:t>
+            </w:r>
+            <w:proofErr w:type="gramStart"/>
+            <w:r>
+              <w:rPr>
+                <w:rFonts w:ascii="Times" w:eastAsia="Times New Roman" w:hAnsi="Times" w:cs="Times New Roman"/>
+                <w:color w:val="000000"/>
+                <w:sz w:val="27"/>
+                <w:szCs w:val="27"/>
+              </w:rPr>
+              <w:t>lift up</w:t>
+            </w:r>
+            <w:proofErr w:type="gramEnd"/>
+            <w:r>
+              <w:rPr>
+                <w:rFonts w:ascii="Times" w:eastAsia="Times New Roman" w:hAnsi="Times" w:cs="Times New Roman"/>
+                <w:color w:val="000000"/>
+                <w:sz w:val="27"/>
+                <w:szCs w:val="27"/>
+              </w:rPr>
+              <w:t xml:space="preserve"> yourselves, eternal </w:t>
+            </w:r>
+            <w:r>
+              <w:rPr>
+                <w:rFonts w:ascii="Times" w:eastAsia="Times New Roman" w:hAnsi="Times" w:cs="Times New Roman"/>
+                <w:i/>
+                <w:color w:val="000000"/>
+                <w:sz w:val="27"/>
+                <w:szCs w:val="27"/>
+              </w:rPr>
+              <w:t>gates</w:t>
+            </w:r>
+            <w:r>
+              <w:rPr>
+                <w:rFonts w:ascii="Times" w:eastAsia="Times New Roman" w:hAnsi="Times" w:cs="Times New Roman"/>
+                <w:color w:val="000000"/>
+                <w:sz w:val="27"/>
+                <w:szCs w:val="27"/>
+              </w:rPr>
+              <w:t>, and the Lord of Glory will come in.</w:t>
+            </w:r>
+          </w:p>
+        </w:tc>
+        <w:tc>
+          <w:tcPr>
+            <w:tcW w:w="388" w:type="pct"/>
+          </w:tcPr>
+          <w:p>
+            <w:pPr>
+              <w:spacing w:line="240" w:lineRule="auto"/>
+              <w:jc w:val="left"/>
+              <w:rPr>
+                <w:rFonts w:ascii="Times" w:eastAsia="Times New Roman" w:hAnsi="Times" w:cs="Times New Roman"/>
+                <w:color w:val="000000"/>
+                <w:sz w:val="27"/>
+                <w:szCs w:val="27"/>
+              </w:rPr>
+            </w:pPr>
+            <w:proofErr w:type="gramStart"/>
+            <w:r>
+              <w:rPr>
+                <w:rFonts w:ascii="Times" w:eastAsia="Times New Roman" w:hAnsi="Times" w:cs="Times New Roman"/>
+                <w:color w:val="000000"/>
+                <w:sz w:val="27"/>
+                <w:szCs w:val="27"/>
+              </w:rPr>
+              <w:t>Lift up</w:t>
+            </w:r>
+            <w:proofErr w:type="gramEnd"/>
+            <w:r>
+              <w:rPr>
+                <w:rFonts w:ascii="Times" w:eastAsia="Times New Roman" w:hAnsi="Times" w:cs="Times New Roman"/>
+                <w:color w:val="000000"/>
+                <w:sz w:val="27"/>
+                <w:szCs w:val="27"/>
+              </w:rPr>
+              <w:t xml:space="preserve"> your gates, rulers! And be </w:t>
+            </w:r>
+            <w:proofErr w:type="gramStart"/>
+            <w:r>
+              <w:rPr>
+                <w:rFonts w:ascii="Times" w:eastAsia="Times New Roman" w:hAnsi="Times" w:cs="Times New Roman"/>
+                <w:color w:val="000000"/>
+                <w:sz w:val="27"/>
+                <w:szCs w:val="27"/>
+              </w:rPr>
+              <w:t>lifted up</w:t>
+            </w:r>
+            <w:proofErr w:type="gramEnd"/>
+            <w:r>
+              <w:rPr>
+                <w:rFonts w:ascii="Times" w:eastAsia="Times New Roman" w:hAnsi="Times" w:cs="Times New Roman"/>
+                <w:color w:val="000000"/>
+                <w:sz w:val="27"/>
+                <w:szCs w:val="27"/>
+              </w:rPr>
+              <w:t>, eternal gates! And the Lord of Glory will enter in.</w:t>
+            </w:r>
+          </w:p>
+        </w:tc>
+        <w:tc>
+          <w:tcPr>
+            <w:tcW w:w="529" w:type="pct"/>
           </w:tcPr>
           <w:p>
             <w:pPr>
@@ -2271,41 +3557,62 @@
                 <w:szCs w:val="24"/>
               </w:rPr>
             </w:pPr>
-            <w:r>
-              <w:rPr>
-                <w:rFonts w:ascii="Times" w:eastAsia="Times New Roman" w:hAnsi="Times" w:cs="Times New Roman"/>
-                <w:color w:val="000000"/>
-                <w:sz w:val="27"/>
-                <w:szCs w:val="27"/>
-              </w:rPr>
-              <w:t>Lift up your gates; O ye princes and be lifted up, O ye eternal gates; and the King of glory shall enter in.</w:t>
+            <w:proofErr w:type="gramStart"/>
+            <w:r>
+              <w:rPr>
+                <w:rFonts w:ascii="Times" w:eastAsia="Times New Roman" w:hAnsi="Times" w:cs="Times New Roman"/>
+                <w:color w:val="000000"/>
+                <w:sz w:val="27"/>
+                <w:szCs w:val="27"/>
+              </w:rPr>
+              <w:t>Lift up</w:t>
+            </w:r>
+            <w:proofErr w:type="gramEnd"/>
+            <w:r>
+              <w:rPr>
+                <w:rFonts w:ascii="Times" w:eastAsia="Times New Roman" w:hAnsi="Times" w:cs="Times New Roman"/>
+                <w:color w:val="000000"/>
+                <w:sz w:val="27"/>
+                <w:szCs w:val="27"/>
+              </w:rPr>
+              <w:t xml:space="preserve"> your gates; O ye princes and be lifted up, O ye eternal gates; and the King of glory shall enter in.</w:t>
             </w:r>
           </w:p>
           <w:p/>
         </w:tc>
         <w:tc>
           <w:tcPr>
-            <w:tcW w:w="615" w:type="pct"/>
-          </w:tcPr>
-          <w:p>
-            <w:r>
-              <w:t>Lift up your gates, O ye princes; and be ye lifted up, ye everlasting gates, and the King of Glory shall enter in.</w:t>
-            </w:r>
-          </w:p>
-        </w:tc>
-        <w:tc>
-          <w:tcPr>
-            <w:tcW w:w="621" w:type="pct"/>
-          </w:tcPr>
-          <w:p>
-            <w:r>
-              <w:t>Lift up your gates, O ye princes, and be ye lift up, ye everlasting doors, and the King of glory shall come in.</w:t>
-            </w:r>
-          </w:p>
-        </w:tc>
-        <w:tc>
-          <w:tcPr>
-            <w:tcW w:w="632" w:type="pct"/>
+            <w:tcW w:w="519" w:type="pct"/>
+          </w:tcPr>
+          <w:p>
+            <w:proofErr w:type="gramStart"/>
+            <w:r>
+              <w:t>Lift up</w:t>
+            </w:r>
+            <w:proofErr w:type="gramEnd"/>
+            <w:r>
+              <w:t xml:space="preserve"> your gates, O ye princes; and be ye lifted up, ye everlasting gates, and the King of Glory shall enter in.</w:t>
+            </w:r>
+          </w:p>
+        </w:tc>
+        <w:tc>
+          <w:tcPr>
+            <w:tcW w:w="525" w:type="pct"/>
+          </w:tcPr>
+          <w:p>
+            <w:proofErr w:type="gramStart"/>
+            <w:r>
+              <w:t>Lift up</w:t>
+            </w:r>
+            <w:proofErr w:type="gramEnd"/>
+            <w:r>
+              <w:t xml:space="preserve"> your gates, O ye princes, and be ye lift up, ye everlasting doors, and the King of glory shall come in.</w:t>
+            </w:r>
+          </w:p>
+        </w:tc>
+        <w:tc>
+          <w:tcPr>
+            <w:tcW w:w="534" w:type="pct"/>
           </w:tcPr>
           <w:p>
             <w:pPr>
@@ -2334,7 +3641,7 @@
         </w:tc>
         <w:tc>
           <w:tcPr>
-            <w:tcW w:w="632" w:type="pct"/>
+            <w:tcW w:w="534" w:type="pct"/>
           </w:tcPr>
           <w:p>
             <w:pPr>
@@ -2346,15 +3653,27 @@
                 <w:szCs w:val="24"/>
               </w:rPr>
             </w:pPr>
-            <w:r>
-              <w:rPr>
-                <w:rFonts w:ascii="Tahoma" w:eastAsia="Times New Roman" w:hAnsi="Tahoma" w:cs="Tahoma"/>
-                <w:color w:val="2E1308"/>
-                <w:sz w:val="24"/>
-                <w:szCs w:val="24"/>
-                <w:shd w:val="clear" w:color="auto" w:fill="FFFFFF"/>
-              </w:rPr>
-              <w:t>Lift up your gates, ye princes; and be ye lift up, ye everlasting doors; and the king of glory shall come in.</w:t>
+            <w:proofErr w:type="gramStart"/>
+            <w:r>
+              <w:rPr>
+                <w:rFonts w:ascii="Tahoma" w:eastAsia="Times New Roman" w:hAnsi="Tahoma" w:cs="Tahoma"/>
+                <w:color w:val="2E1308"/>
+                <w:sz w:val="24"/>
+                <w:szCs w:val="24"/>
+                <w:shd w:val="clear" w:color="auto" w:fill="FFFFFF"/>
+              </w:rPr>
+              <w:t>Lift up</w:t>
+            </w:r>
+            <w:proofErr w:type="gramEnd"/>
+            <w:r>
+              <w:rPr>
+                <w:rFonts w:ascii="Tahoma" w:eastAsia="Times New Roman" w:hAnsi="Tahoma" w:cs="Tahoma"/>
+                <w:color w:val="2E1308"/>
+                <w:sz w:val="24"/>
+                <w:szCs w:val="24"/>
+                <w:shd w:val="clear" w:color="auto" w:fill="FFFFFF"/>
+              </w:rPr>
+              <w:t xml:space="preserve"> your gates, ye princes; and be ye lift up, ye everlasting doors; and the king of glory shall come in.</w:t>
             </w:r>
           </w:p>
           <w:p>
@@ -2365,52 +3684,86 @@
         </w:tc>
         <w:tc>
           <w:tcPr>
-            <w:tcW w:w="632" w:type="pct"/>
-          </w:tcPr>
-          <w:p>
-            <w:pPr>
-              <w:spacing w:line="240" w:lineRule="auto"/>
-              <w:jc w:val="left"/>
-              <w:rPr>
-                <w:rFonts w:ascii="Tahoma" w:eastAsia="Times New Roman" w:hAnsi="Tahoma" w:cs="Tahoma"/>
-                <w:color w:val="2E1308"/>
-                <w:sz w:val="24"/>
-                <w:szCs w:val="24"/>
-                <w:shd w:val="clear" w:color="auto" w:fill="FFFFFF"/>
-              </w:rPr>
-            </w:pPr>
-            <w:r>
-              <w:rPr>
-                <w:rFonts w:ascii="Tahoma" w:eastAsia="Times New Roman" w:hAnsi="Tahoma" w:cs="Tahoma"/>
-                <w:color w:val="2E1308"/>
-                <w:sz w:val="24"/>
-                <w:szCs w:val="24"/>
-                <w:shd w:val="clear" w:color="auto" w:fill="FFFFFF"/>
-              </w:rPr>
-              <w:t>Lift up the gates, O you rulers,</w:t>
-            </w:r>
-          </w:p>
-          <w:p>
-            <w:pPr>
-              <w:spacing w:line="240" w:lineRule="auto"/>
-              <w:jc w:val="left"/>
-              <w:rPr>
-                <w:rFonts w:ascii="Tahoma" w:eastAsia="Times New Roman" w:hAnsi="Tahoma" w:cs="Tahoma"/>
-                <w:color w:val="2E1308"/>
-                <w:sz w:val="24"/>
-                <w:szCs w:val="24"/>
-                <w:shd w:val="clear" w:color="auto" w:fill="FFFFFF"/>
-              </w:rPr>
-            </w:pPr>
-            <w:r>
-              <w:rPr>
-                <w:rFonts w:ascii="Tahoma" w:eastAsia="Times New Roman" w:hAnsi="Tahoma" w:cs="Tahoma"/>
-                <w:color w:val="2E1308"/>
-                <w:sz w:val="24"/>
-                <w:szCs w:val="24"/>
-                <w:shd w:val="clear" w:color="auto" w:fill="FFFFFF"/>
-              </w:rPr>
-              <w:t>And be lifted up, you everlasting doors,</w:t>
+            <w:tcW w:w="533" w:type="pct"/>
+          </w:tcPr>
+          <w:p>
+            <w:pPr>
+              <w:spacing w:line="240" w:lineRule="auto"/>
+              <w:jc w:val="left"/>
+              <w:rPr>
+                <w:rFonts w:ascii="Tahoma" w:eastAsia="Times New Roman" w:hAnsi="Tahoma" w:cs="Tahoma"/>
+                <w:color w:val="2E1308"/>
+                <w:sz w:val="24"/>
+                <w:szCs w:val="24"/>
+                <w:shd w:val="clear" w:color="auto" w:fill="FFFFFF"/>
+              </w:rPr>
+            </w:pPr>
+            <w:proofErr w:type="gramStart"/>
+            <w:r>
+              <w:rPr>
+                <w:rFonts w:ascii="Tahoma" w:eastAsia="Times New Roman" w:hAnsi="Tahoma" w:cs="Tahoma"/>
+                <w:color w:val="2E1308"/>
+                <w:sz w:val="24"/>
+                <w:szCs w:val="24"/>
+                <w:shd w:val="clear" w:color="auto" w:fill="FFFFFF"/>
+              </w:rPr>
+              <w:t>Lift up</w:t>
+            </w:r>
+            <w:proofErr w:type="gramEnd"/>
+            <w:r>
+              <w:rPr>
+                <w:rFonts w:ascii="Tahoma" w:eastAsia="Times New Roman" w:hAnsi="Tahoma" w:cs="Tahoma"/>
+                <w:color w:val="2E1308"/>
+                <w:sz w:val="24"/>
+                <w:szCs w:val="24"/>
+                <w:shd w:val="clear" w:color="auto" w:fill="FFFFFF"/>
+              </w:rPr>
+              <w:t xml:space="preserve"> the gates, O you rulers,</w:t>
+            </w:r>
+          </w:p>
+          <w:p>
+            <w:pPr>
+              <w:spacing w:line="240" w:lineRule="auto"/>
+              <w:jc w:val="left"/>
+              <w:rPr>
+                <w:rFonts w:ascii="Tahoma" w:eastAsia="Times New Roman" w:hAnsi="Tahoma" w:cs="Tahoma"/>
+                <w:color w:val="2E1308"/>
+                <w:sz w:val="24"/>
+                <w:szCs w:val="24"/>
+                <w:shd w:val="clear" w:color="auto" w:fill="FFFFFF"/>
+              </w:rPr>
+            </w:pPr>
+            <w:r>
+              <w:rPr>
+                <w:rFonts w:ascii="Tahoma" w:eastAsia="Times New Roman" w:hAnsi="Tahoma" w:cs="Tahoma"/>
+                <w:color w:val="2E1308"/>
+                <w:sz w:val="24"/>
+                <w:szCs w:val="24"/>
+                <w:shd w:val="clear" w:color="auto" w:fill="FFFFFF"/>
+              </w:rPr>
+              <w:t xml:space="preserve">And be </w:t>
+            </w:r>
+            <w:proofErr w:type="gramStart"/>
+            <w:r>
+              <w:rPr>
+                <w:rFonts w:ascii="Tahoma" w:eastAsia="Times New Roman" w:hAnsi="Tahoma" w:cs="Tahoma"/>
+                <w:color w:val="2E1308"/>
+                <w:sz w:val="24"/>
+                <w:szCs w:val="24"/>
+                <w:shd w:val="clear" w:color="auto" w:fill="FFFFFF"/>
+              </w:rPr>
+              <w:t>lifted up</w:t>
+            </w:r>
+            <w:proofErr w:type="gramEnd"/>
+            <w:r>
+              <w:rPr>
+                <w:rFonts w:ascii="Tahoma" w:eastAsia="Times New Roman" w:hAnsi="Tahoma" w:cs="Tahoma"/>
+                <w:color w:val="2E1308"/>
+                <w:sz w:val="24"/>
+                <w:szCs w:val="24"/>
+                <w:shd w:val="clear" w:color="auto" w:fill="FFFFFF"/>
+              </w:rPr>
+              <w:t>, you everlasting doors,</w:t>
             </w:r>
           </w:p>
           <w:p>
@@ -2441,7 +3794,7 @@
       <w:tr>
         <w:tc>
           <w:tcPr>
-            <w:tcW w:w="629" w:type="pct"/>
+            <w:tcW w:w="532" w:type="pct"/>
           </w:tcPr>
           <w:p>
             <w:pPr>
@@ -2468,7 +3821,7 @@
         </w:tc>
         <w:tc>
           <w:tcPr>
-            <w:tcW w:w="613" w:type="pct"/>
+            <w:tcW w:w="518" w:type="pct"/>
           </w:tcPr>
           <w:p>
             <w:pPr>
@@ -2495,7 +3848,83 @@
         </w:tc>
         <w:tc>
           <w:tcPr>
-            <w:tcW w:w="626" w:type="pct"/>
+            <w:tcW w:w="388" w:type="pct"/>
+          </w:tcPr>
+          <w:p>
+            <w:pPr>
+              <w:spacing w:line="240" w:lineRule="auto"/>
+              <w:jc w:val="left"/>
+              <w:rPr>
+                <w:rFonts w:ascii="Times" w:eastAsia="Times New Roman" w:hAnsi="Times" w:cs="Times New Roman"/>
+                <w:color w:val="000000"/>
+                <w:sz w:val="27"/>
+                <w:szCs w:val="27"/>
+              </w:rPr>
+            </w:pPr>
+            <w:r>
+              <w:rPr>
+                <w:rFonts w:ascii="Times" w:eastAsia="Times New Roman" w:hAnsi="Times" w:cs="Times New Roman"/>
+                <w:color w:val="000000"/>
+                <w:sz w:val="27"/>
+                <w:szCs w:val="27"/>
+              </w:rPr>
+              <w:lastRenderedPageBreak/>
+              <w:t xml:space="preserve">Who, then, is this King of Glory? The Lord of hosts, He is the King of </w:t>
+            </w:r>
+            <w:r>
+              <w:rPr>
+                <w:rFonts w:ascii="Times" w:eastAsia="Times New Roman" w:hAnsi="Times" w:cs="Times New Roman"/>
+                <w:color w:val="000000"/>
+                <w:sz w:val="27"/>
+                <w:szCs w:val="27"/>
+              </w:rPr>
+              <w:lastRenderedPageBreak/>
+              <w:t>Glory.</w:t>
+            </w:r>
+          </w:p>
+        </w:tc>
+        <w:tc>
+          <w:tcPr>
+            <w:tcW w:w="388" w:type="pct"/>
+          </w:tcPr>
+          <w:p>
+            <w:pPr>
+              <w:spacing w:line="240" w:lineRule="auto"/>
+              <w:jc w:val="left"/>
+              <w:rPr>
+                <w:rFonts w:ascii="Times" w:eastAsia="Times New Roman" w:hAnsi="Times" w:cs="Times New Roman"/>
+                <w:color w:val="000000"/>
+                <w:sz w:val="27"/>
+                <w:szCs w:val="27"/>
+              </w:rPr>
+            </w:pPr>
+            <w:r>
+              <w:rPr>
+                <w:rFonts w:ascii="Times" w:eastAsia="Times New Roman" w:hAnsi="Times" w:cs="Times New Roman"/>
+                <w:color w:val="000000"/>
+                <w:sz w:val="27"/>
+                <w:szCs w:val="27"/>
+              </w:rPr>
+              <w:lastRenderedPageBreak/>
+              <w:t xml:space="preserve">Who, then, is this King of Glory? The Lord of hosts, He is the King of </w:t>
+            </w:r>
+            <w:r>
+              <w:rPr>
+                <w:rFonts w:ascii="Times" w:eastAsia="Times New Roman" w:hAnsi="Times" w:cs="Times New Roman"/>
+                <w:color w:val="000000"/>
+                <w:sz w:val="27"/>
+                <w:szCs w:val="27"/>
+              </w:rPr>
+              <w:lastRenderedPageBreak/>
+              <w:t>glory.</w:t>
+            </w:r>
+            <w:bookmarkStart w:id="0" w:name="_GoBack"/>
+            <w:bookmarkEnd w:id="0"/>
+          </w:p>
+        </w:tc>
+        <w:tc>
+          <w:tcPr>
+            <w:tcW w:w="529" w:type="pct"/>
           </w:tcPr>
           <w:p>
             <w:pPr>
@@ -2514,6 +3943,7 @@
                 <w:sz w:val="27"/>
                 <w:szCs w:val="27"/>
               </w:rPr>
+              <w:lastRenderedPageBreak/>
               <w:t>Who is this King of glory?  The Lord of hosts, He is the King of glory. </w:t>
             </w:r>
             <w:r>
@@ -2532,17 +3962,18 @@
         </w:tc>
         <w:tc>
           <w:tcPr>
-            <w:tcW w:w="615" w:type="pct"/>
-          </w:tcPr>
-          <w:p>
-            <w:r>
+            <w:tcW w:w="519" w:type="pct"/>
+          </w:tcPr>
+          <w:p>
+            <w:r>
+              <w:lastRenderedPageBreak/>
               <w:t>Who is the King of Glory? The Lord of hosts, He is the King of Glory.</w:t>
             </w:r>
           </w:p>
         </w:tc>
         <w:tc>
           <w:tcPr>
-            <w:tcW w:w="621" w:type="pct"/>
+            <w:tcW w:w="525" w:type="pct"/>
           </w:tcPr>
           <w:p>
             <w:r>
@@ -2552,7 +3983,7 @@
         </w:tc>
         <w:tc>
           <w:tcPr>
-            <w:tcW w:w="632" w:type="pct"/>
+            <w:tcW w:w="534" w:type="pct"/>
           </w:tcPr>
           <w:p>
             <w:pPr>
@@ -2567,6 +3998,7 @@
               <w:pStyle w:val="EngIndEnd"/>
             </w:pPr>
             <w:r>
+              <w:lastRenderedPageBreak/>
               <w:t>The Lord of hosts,</w:t>
             </w:r>
           </w:p>
@@ -2581,7 +4013,7 @@
         </w:tc>
         <w:tc>
           <w:tcPr>
-            <w:tcW w:w="632" w:type="pct"/>
+            <w:tcW w:w="534" w:type="pct"/>
           </w:tcPr>
           <w:p>
             <w:pPr>
@@ -2601,6 +4033,7 @@
                 <w:szCs w:val="24"/>
                 <w:shd w:val="clear" w:color="auto" w:fill="FFFFFF"/>
               </w:rPr>
+              <w:lastRenderedPageBreak/>
               <w:t>Who is this king of glory? The Lord of hosts, he is this king of glory.</w:t>
             </w:r>
           </w:p>
@@ -2612,28 +4045,29 @@
         </w:tc>
         <w:tc>
           <w:tcPr>
-            <w:tcW w:w="632" w:type="pct"/>
-          </w:tcPr>
-          <w:p>
-            <w:pPr>
-              <w:spacing w:line="240" w:lineRule="auto"/>
-              <w:jc w:val="left"/>
-              <w:rPr>
-                <w:rFonts w:ascii="Tahoma" w:eastAsia="Times New Roman" w:hAnsi="Tahoma" w:cs="Tahoma"/>
-                <w:color w:val="2E1308"/>
-                <w:sz w:val="24"/>
-                <w:szCs w:val="24"/>
-                <w:shd w:val="clear" w:color="auto" w:fill="FFFFFF"/>
-              </w:rPr>
-            </w:pPr>
-            <w:r>
-              <w:rPr>
-                <w:rFonts w:ascii="Tahoma" w:eastAsia="Times New Roman" w:hAnsi="Tahoma" w:cs="Tahoma"/>
-                <w:color w:val="2E1308"/>
-                <w:sz w:val="24"/>
-                <w:szCs w:val="24"/>
-                <w:shd w:val="clear" w:color="auto" w:fill="FFFFFF"/>
-              </w:rPr>
+            <w:tcW w:w="533" w:type="pct"/>
+          </w:tcPr>
+          <w:p>
+            <w:pPr>
+              <w:spacing w:line="240" w:lineRule="auto"/>
+              <w:jc w:val="left"/>
+              <w:rPr>
+                <w:rFonts w:ascii="Tahoma" w:eastAsia="Times New Roman" w:hAnsi="Tahoma" w:cs="Tahoma"/>
+                <w:color w:val="2E1308"/>
+                <w:sz w:val="24"/>
+                <w:szCs w:val="24"/>
+                <w:shd w:val="clear" w:color="auto" w:fill="FFFFFF"/>
+              </w:rPr>
+            </w:pPr>
+            <w:r>
+              <w:rPr>
+                <w:rFonts w:ascii="Tahoma" w:eastAsia="Times New Roman" w:hAnsi="Tahoma" w:cs="Tahoma"/>
+                <w:color w:val="2E1308"/>
+                <w:sz w:val="24"/>
+                <w:szCs w:val="24"/>
+                <w:shd w:val="clear" w:color="auto" w:fill="FFFFFF"/>
+              </w:rPr>
+              <w:lastRenderedPageBreak/>
               <w:t>Who is this King of Glory?</w:t>
             </w:r>
           </w:p>
@@ -2680,7 +4114,7 @@
 </file>
 
 <file path=word/endnotes.xml><?xml version="1.0" encoding="utf-8"?>
-<w:endnotes xmlns:wpc="http://schemas.microsoft.com/office/word/2010/wordprocessingCanvas" xmlns:cx="http://schemas.microsoft.com/office/drawing/2014/chartex" xmlns:cx1="http://schemas.microsoft.com/office/drawing/2015/9/8/chartex" xmlns:mc="http://schemas.openxmlformats.org/markup-compatibility/2006" xmlns:o="urn:schemas-microsoft-com:office:office" xmlns:r="http://schemas.openxmlformats.org/officeDocument/2006/relationships" xmlns:m="http://schemas.openxmlformats.org/officeDocument/2006/math" xmlns:v="urn:schemas-microsoft-com:vml" xmlns:wp14="http://schemas.microsoft.com/office/word/2010/wordprocessingDrawing" xmlns:wp="http://schemas.openxmlformats.org/drawingml/2006/wordprocessingDrawing" xmlns:w10="urn:schemas-microsoft-com:office:word" xmlns:w="http://schemas.openxmlformats.org/wordprocessingml/2006/main" xmlns:w14="http://schemas.microsoft.com/office/word/2010/wordml" xmlns:w15="http://schemas.microsoft.com/office/word/2012/wordml" xmlns:w16se="http://schemas.microsoft.com/office/word/2015/wordml/symex" xmlns:wpg="http://schemas.microsoft.com/office/word/2010/wordprocessingGroup" xmlns:wpi="http://schemas.microsoft.com/office/word/2010/wordprocessingInk" xmlns:wne="http://schemas.microsoft.com/office/word/2006/wordml" xmlns:wps="http://schemas.microsoft.com/office/word/2010/wordprocessingShape" mc:Ignorable="w14 w15 w16se wp14">
+<w:endnotes xmlns:wpc="http://schemas.microsoft.com/office/word/2010/wordprocessingCanvas" xmlns:cx="http://schemas.microsoft.com/office/drawing/2014/chartex" xmlns:cx1="http://schemas.microsoft.com/office/drawing/2015/9/8/chartex" xmlns:cx2="http://schemas.microsoft.com/office/drawing/2015/10/21/chartex" xmlns:cx3="http://schemas.microsoft.com/office/drawing/2016/5/9/chartex" xmlns:cx4="http://schemas.microsoft.com/office/drawing/2016/5/10/chartex" xmlns:cx5="http://schemas.microsoft.com/office/drawing/2016/5/11/chartex" xmlns:cx6="http://schemas.microsoft.com/office/drawing/2016/5/12/chartex" xmlns:cx7="http://schemas.microsoft.com/office/drawing/2016/5/13/chartex" xmlns:cx8="http://schemas.microsoft.com/office/drawing/2016/5/14/chartex" xmlns:mc="http://schemas.openxmlformats.org/markup-compatibility/2006" xmlns:aink="http://schemas.microsoft.com/office/drawing/2016/ink" xmlns:am3d="http://schemas.microsoft.com/office/drawing/2017/model3d" xmlns:o="urn:schemas-microsoft-com:office:office" xmlns:r="http://schemas.openxmlformats.org/officeDocument/2006/relationships" xmlns:m="http://schemas.openxmlformats.org/officeDocument/2006/math" xmlns:v="urn:schemas-microsoft-com:vml" xmlns:wp14="http://schemas.microsoft.com/office/word/2010/wordprocessingDrawing" xmlns:wp="http://schemas.openxmlformats.org/drawingml/2006/wordprocessingDrawing" xmlns:w10="urn:schemas-microsoft-com:office:word" xmlns:w="http://schemas.openxmlformats.org/wordprocessingml/2006/main" xmlns:w14="http://schemas.microsoft.com/office/word/2010/wordml" xmlns:w15="http://schemas.microsoft.com/office/word/2012/wordml" xmlns:w16cid="http://schemas.microsoft.com/office/word/2016/wordml/cid" xmlns:w16se="http://schemas.microsoft.com/office/word/2015/wordml/symex" xmlns:wpg="http://schemas.microsoft.com/office/word/2010/wordprocessingGroup" xmlns:wpi="http://schemas.microsoft.com/office/word/2010/wordprocessingInk" xmlns:wne="http://schemas.microsoft.com/office/word/2006/wordml" xmlns:wps="http://schemas.microsoft.com/office/word/2010/wordprocessingShape" mc:Ignorable="w14 w15 w16se w16cid wp14">
   <w:endnote w:type="separator" w:id="-1">
     <w:p>
       <w:pPr>
@@ -2705,7 +4139,7 @@
 </file>
 
 <file path=word/footnotes.xml><?xml version="1.0" encoding="utf-8"?>
-<w:footnotes xmlns:wpc="http://schemas.microsoft.com/office/word/2010/wordprocessingCanvas" xmlns:cx="http://schemas.microsoft.com/office/drawing/2014/chartex" xmlns:cx1="http://schemas.microsoft.com/office/drawing/2015/9/8/chartex" xmlns:mc="http://schemas.openxmlformats.org/markup-compatibility/2006" xmlns:o="urn:schemas-microsoft-com:office:office" xmlns:r="http://schemas.openxmlformats.org/officeDocument/2006/relationships" xmlns:m="http://schemas.openxmlformats.org/officeDocument/2006/math" xmlns:v="urn:schemas-microsoft-com:vml" xmlns:wp14="http://schemas.microsoft.com/office/word/2010/wordprocessingDrawing" xmlns:wp="http://schemas.openxmlformats.org/drawingml/2006/wordprocessingDrawing" xmlns:w10="urn:schemas-microsoft-com:office:word" xmlns:w="http://schemas.openxmlformats.org/wordprocessingml/2006/main" xmlns:w14="http://schemas.microsoft.com/office/word/2010/wordml" xmlns:w15="http://schemas.microsoft.com/office/word/2012/wordml" xmlns:w16se="http://schemas.microsoft.com/office/word/2015/wordml/symex" xmlns:wpg="http://schemas.microsoft.com/office/word/2010/wordprocessingGroup" xmlns:wpi="http://schemas.microsoft.com/office/word/2010/wordprocessingInk" xmlns:wne="http://schemas.microsoft.com/office/word/2006/wordml" xmlns:wps="http://schemas.microsoft.com/office/word/2010/wordprocessingShape" mc:Ignorable="w14 w15 w16se wp14">
+<w:footnotes xmlns:wpc="http://schemas.microsoft.com/office/word/2010/wordprocessingCanvas" xmlns:cx="http://schemas.microsoft.com/office/drawing/2014/chartex" xmlns:cx1="http://schemas.microsoft.com/office/drawing/2015/9/8/chartex" xmlns:cx2="http://schemas.microsoft.com/office/drawing/2015/10/21/chartex" xmlns:cx3="http://schemas.microsoft.com/office/drawing/2016/5/9/chartex" xmlns:cx4="http://schemas.microsoft.com/office/drawing/2016/5/10/chartex" xmlns:cx5="http://schemas.microsoft.com/office/drawing/2016/5/11/chartex" xmlns:cx6="http://schemas.microsoft.com/office/drawing/2016/5/12/chartex" xmlns:cx7="http://schemas.microsoft.com/office/drawing/2016/5/13/chartex" xmlns:cx8="http://schemas.microsoft.com/office/drawing/2016/5/14/chartex" xmlns:mc="http://schemas.openxmlformats.org/markup-compatibility/2006" xmlns:aink="http://schemas.microsoft.com/office/drawing/2016/ink" xmlns:am3d="http://schemas.microsoft.com/office/drawing/2017/model3d" xmlns:o="urn:schemas-microsoft-com:office:office" xmlns:r="http://schemas.openxmlformats.org/officeDocument/2006/relationships" xmlns:m="http://schemas.openxmlformats.org/officeDocument/2006/math" xmlns:v="urn:schemas-microsoft-com:vml" xmlns:wp14="http://schemas.microsoft.com/office/word/2010/wordprocessingDrawing" xmlns:wp="http://schemas.openxmlformats.org/drawingml/2006/wordprocessingDrawing" xmlns:w10="urn:schemas-microsoft-com:office:word" xmlns:w="http://schemas.openxmlformats.org/wordprocessingml/2006/main" xmlns:w14="http://schemas.microsoft.com/office/word/2010/wordml" xmlns:w15="http://schemas.microsoft.com/office/word/2012/wordml" xmlns:w16cid="http://schemas.microsoft.com/office/word/2016/wordml/cid" xmlns:w16se="http://schemas.microsoft.com/office/word/2015/wordml/symex" xmlns:wpg="http://schemas.microsoft.com/office/word/2010/wordprocessingGroup" xmlns:wpi="http://schemas.microsoft.com/office/word/2010/wordprocessingInk" xmlns:wne="http://schemas.microsoft.com/office/word/2006/wordml" xmlns:wps="http://schemas.microsoft.com/office/word/2010/wordprocessingShape" mc:Ignorable="w14 w15 w16se w16cid wp14">
   <w:footnote w:type="separator" w:id="-1">
     <w:p>
       <w:pPr>
@@ -2802,7 +4236,15 @@
         <w:footnoteRef/>
       </w:r>
       <w:r>
-        <w:t xml:space="preserve"> ‘The Psalter indicates beforehand the Saviour’s bodily Ascension into heaven’, cp. also 46:6 (St. Athanasius the Great). The angels in attendance at the Lord’s ascension call to the angelic rulers or princes in charge of the gatekeepers to open the heavenly gates so that the King of Glory may enter. and they also address the actual doors that open into eternity (Rev. 3:20).</w:t>
+        <w:t xml:space="preserve"> ‘The Psalter indicates beforehand the </w:t>
+      </w:r>
+      <w:proofErr w:type="spellStart"/>
+      <w:r>
+        <w:t>Saviour’s</w:t>
+      </w:r>
+      <w:proofErr w:type="spellEnd"/>
+      <w:r>
+        <w:t xml:space="preserve"> bodily Ascension into heaven’, cp. also 46:6 (St. Athanasius the Great). The angels in attendance at the Lord’s ascension call to the angelic rulers or princes in charge of the gatekeepers to open the heavenly gates so that the King of Glory may enter. and they also address the actual doors that open into eternity (Rev. 3:20).</w:t>
       </w:r>
     </w:p>
   </w:footnote>
@@ -2818,7 +4260,15 @@
         <w:footnoteRef/>
       </w:r>
       <w:r>
-        <w:t xml:space="preserve"> ‘The Psalter indicates beforehand the Saviour’s bodily Ascension into heaven’, cp. also 46:6 (St. Athanasius the Great). The angels in attendance at the Lord’s ascension call to the angelic rulers or princes in charge of the gatekeepers to open the heavenly gates so that the King of Glory may enter. and they also address the actual doors that open into eternity (Rev. 3:20).</w:t>
+        <w:t xml:space="preserve"> ‘The Psalter indicates beforehand the </w:t>
+      </w:r>
+      <w:proofErr w:type="spellStart"/>
+      <w:r>
+        <w:t>Saviour’s</w:t>
+      </w:r>
+      <w:proofErr w:type="spellEnd"/>
+      <w:r>
+        <w:t xml:space="preserve"> bodily Ascension into heaven’, cp. also 46:6 (St. Athanasius the Great). The angels in attendance at the Lord’s ascension call to the angelic rulers or princes in charge of the gatekeepers to open the heavenly gates so that the King of Glory may enter. and they also address the actual doors that open into eternity (Rev. 3:20).</w:t>
       </w:r>
     </w:p>
   </w:footnote>
@@ -2826,7 +4276,7 @@
 </file>
 
 <file path=word/styles.xml><?xml version="1.0" encoding="utf-8"?>
-<w:styles xmlns:mc="http://schemas.openxmlformats.org/markup-compatibility/2006" xmlns:r="http://schemas.openxmlformats.org/officeDocument/2006/relationships" xmlns:w="http://schemas.openxmlformats.org/wordprocessingml/2006/main" xmlns:w14="http://schemas.microsoft.com/office/word/2010/wordml" xmlns:w15="http://schemas.microsoft.com/office/word/2012/wordml" xmlns:w16se="http://schemas.microsoft.com/office/word/2015/wordml/symex" mc:Ignorable="w14 w15 w16se">
+<w:styles xmlns:mc="http://schemas.openxmlformats.org/markup-compatibility/2006" xmlns:r="http://schemas.openxmlformats.org/officeDocument/2006/relationships" xmlns:w="http://schemas.openxmlformats.org/wordprocessingml/2006/main" xmlns:w14="http://schemas.microsoft.com/office/word/2010/wordml" xmlns:w15="http://schemas.microsoft.com/office/word/2012/wordml" xmlns:w16cid="http://schemas.microsoft.com/office/word/2016/wordml/cid" xmlns:w16se="http://schemas.microsoft.com/office/word/2015/wordml/symex" mc:Ignorable="w14 w15 w16se w16cid">
   <w:docDefaults>
     <w:rPrDefault>
       <w:rPr>
@@ -2842,7 +4292,7 @@
       </w:pPr>
     </w:pPrDefault>
   </w:docDefaults>
-  <w:latentStyles w:defLockedState="0" w:defUIPriority="99" w:defSemiHidden="0" w:defUnhideWhenUsed="0" w:defQFormat="0" w:count="371">
+  <w:latentStyles w:defLockedState="0" w:defUIPriority="99" w:defSemiHidden="0" w:defUnhideWhenUsed="0" w:defQFormat="0" w:count="375">
     <w:lsdException w:name="Normal" w:uiPriority="0" w:qFormat="1"/>
     <w:lsdException w:name="heading 1" w:uiPriority="9" w:qFormat="1"/>
     <w:lsdException w:name="heading 2" w:semiHidden="1" w:uiPriority="9" w:unhideWhenUsed="1" w:qFormat="1"/>
@@ -2948,7 +4398,6 @@
     <w:lsdException w:name="HTML Sample" w:semiHidden="1" w:unhideWhenUsed="1"/>
     <w:lsdException w:name="HTML Typewriter" w:semiHidden="1" w:unhideWhenUsed="1"/>
     <w:lsdException w:name="HTML Variable" w:semiHidden="1" w:unhideWhenUsed="1"/>
-    <w:lsdException w:name="Normal Table" w:semiHidden="1" w:unhideWhenUsed="1"/>
     <w:lsdException w:name="annotation subject" w:semiHidden="1" w:unhideWhenUsed="1"/>
     <w:lsdException w:name="No List" w:semiHidden="1" w:unhideWhenUsed="1"/>
     <w:lsdException w:name="Outline List 1" w:semiHidden="1" w:unhideWhenUsed="1"/>
@@ -2992,10 +4441,8 @@
     <w:lsdException w:name="Table Elegant" w:semiHidden="1" w:unhideWhenUsed="1"/>
     <w:lsdException w:name="Table Professional" w:semiHidden="1" w:unhideWhenUsed="1"/>
     <w:lsdException w:name="Table Subtle 1" w:semiHidden="1" w:unhideWhenUsed="1"/>
-    <w:lsdException w:name="Table Subtle 2" w:semiHidden="1" w:unhideWhenUsed="1"/>
     <w:lsdException w:name="Table Web 1" w:semiHidden="1" w:unhideWhenUsed="1"/>
     <w:lsdException w:name="Table Web 2" w:semiHidden="1" w:unhideWhenUsed="1"/>
-    <w:lsdException w:name="Table Web 3" w:semiHidden="1" w:unhideWhenUsed="1"/>
     <w:lsdException w:name="Balloon Text" w:semiHidden="1" w:unhideWhenUsed="1"/>
     <w:lsdException w:name="Table Grid" w:uiPriority="59"/>
     <w:lsdException w:name="Table Theme" w:semiHidden="1" w:unhideWhenUsed="1"/>
@@ -3214,6 +4661,10 @@
     <w:lsdException w:name="List Table 5 Dark Accent 6" w:uiPriority="50"/>
     <w:lsdException w:name="List Table 6 Colorful Accent 6" w:uiPriority="51"/>
     <w:lsdException w:name="List Table 7 Colorful Accent 6" w:uiPriority="52"/>
+    <w:lsdException w:name="Mention" w:semiHidden="1" w:unhideWhenUsed="1"/>
+    <w:lsdException w:name="Smart Hyperlink" w:semiHidden="1" w:unhideWhenUsed="1"/>
+    <w:lsdException w:name="Hashtag" w:semiHidden="1" w:unhideWhenUsed="1"/>
+    <w:lsdException w:name="Unresolved Mention" w:semiHidden="1" w:unhideWhenUsed="1"/>
   </w:latentStyles>
   <w:style w:type="paragraph" w:default="1" w:styleId="Normal">
     <w:name w:val="Normal"/>
@@ -4188,7 +5639,7 @@
 </file>
 
 <file path=customXml/itemProps1.xml><?xml version="1.0" encoding="utf-8"?>
-<ds:datastoreItem xmlns:ds="http://schemas.openxmlformats.org/officeDocument/2006/customXml" ds:itemID="{DCBD08B7-884C-4ABE-A046-1A6DBA21E0EA}">
+<ds:datastoreItem xmlns:ds="http://schemas.openxmlformats.org/officeDocument/2006/customXml" ds:itemID="{5775B7FA-982E-4119-AB11-5C6908EED107}">
   <ds:schemaRefs>
     <ds:schemaRef ds:uri="http://schemas.openxmlformats.org/officeDocument/2006/bibliography"/>
   </ds:schemaRefs>

</xml_diff>